<commit_message>
Fim do SQL fundamentals
</commit_message>
<xml_diff>
--- a/SQL/SQL-Fundamentals.docx
+++ b/SQL/SQL-Fundamentals.docx
@@ -9544,6 +9544,3008 @@
           </wp:inline>
         </w:drawing>
       </w:r>
+    </w:p>
+    <w:p>
+      <w:pPr>
+        <w:jc w:val="both"/>
+      </w:pPr>
+    </w:p>
+    <w:p>
+      <w:pPr>
+        <w:jc w:val="both"/>
+        <w:rPr>
+          <w:b/>
+          <w:bCs/>
+        </w:rPr>
+      </w:pPr>
+      <w:r>
+        <w:rPr>
+          <w:b/>
+          <w:bCs/>
+          <w:highlight w:val="yellow"/>
+        </w:rPr>
+        <w:t>Ordenando múltiplas colunas</w:t>
+      </w:r>
+    </w:p>
+    <w:p>
+      <w:pPr>
+        <w:jc w:val="both"/>
+      </w:pPr>
+      <w:r>
+        <w:rPr>
+          <w:b/>
+          <w:bCs/>
+        </w:rPr>
+        <w:tab/>
+      </w:r>
+      <w:r>
+        <w:t>ORDER BY também pode ser usado para classificar em várias colunas. Ele será classificado pela primeira coluna especificada, depois pela próxima, depois pela próxima e assim por diante. Por exemplo,</w:t>
+      </w:r>
+      <w:r>
+        <w:t xml:space="preserve"> </w:t>
+      </w:r>
+      <w:r>
+        <w:t>classifica primeiro as datas de nascimento (da mais antiga para a mais recente) e depois classifica os nomes em ordem alfabética. A ordem das colunas é importante!</w:t>
+      </w:r>
+    </w:p>
+    <w:p>
+      <w:pPr>
+        <w:jc w:val="center"/>
+      </w:pPr>
+      <w:r>
+        <w:rPr>
+          <w:noProof/>
+        </w:rPr>
+        <w:drawing>
+          <wp:inline distT="0" distB="0" distL="0" distR="0" wp14:anchorId="25459E20" wp14:editId="52EDAF79">
+            <wp:extent cx="2200275" cy="676275"/>
+            <wp:effectExtent l="0" t="0" r="9525" b="9525"/>
+            <wp:docPr id="146" name="Imagem 146"/>
+            <wp:cNvGraphicFramePr>
+              <a:graphicFrameLocks xmlns:a="http://schemas.openxmlformats.org/drawingml/2006/main" noChangeAspect="1"/>
+            </wp:cNvGraphicFramePr>
+            <a:graphic xmlns:a="http://schemas.openxmlformats.org/drawingml/2006/main">
+              <a:graphicData uri="http://schemas.openxmlformats.org/drawingml/2006/picture">
+                <pic:pic xmlns:pic="http://schemas.openxmlformats.org/drawingml/2006/picture">
+                  <pic:nvPicPr>
+                    <pic:cNvPr id="1" name=""/>
+                    <pic:cNvPicPr/>
+                  </pic:nvPicPr>
+                  <pic:blipFill>
+                    <a:blip r:embed="rId164"/>
+                    <a:stretch>
+                      <a:fillRect/>
+                    </a:stretch>
+                  </pic:blipFill>
+                  <pic:spPr>
+                    <a:xfrm>
+                      <a:off x="0" y="0"/>
+                      <a:ext cx="2200275" cy="676275"/>
+                    </a:xfrm>
+                    <a:prstGeom prst="rect">
+                      <a:avLst/>
+                    </a:prstGeom>
+                  </pic:spPr>
+                </pic:pic>
+              </a:graphicData>
+            </a:graphic>
+          </wp:inline>
+        </w:drawing>
+      </w:r>
+      <w:r>
+        <w:tab/>
+      </w:r>
+    </w:p>
+    <w:p>
+      <w:pPr>
+        <w:jc w:val="both"/>
+      </w:pPr>
+      <w:r>
+        <w:t xml:space="preserve">Ex. 1: </w:t>
+      </w:r>
+      <w:r>
+        <w:t>Obtenha a data de nascimento e o nome das pessoas na tabela de pessoas, na ordem em que nasceram e em ordem alfabética por nome</w:t>
+      </w:r>
+      <w:r>
+        <w:t>:</w:t>
+      </w:r>
+    </w:p>
+    <w:p>
+      <w:pPr>
+        <w:jc w:val="center"/>
+        <w:rPr>
+          <w:noProof/>
+        </w:rPr>
+      </w:pPr>
+      <w:r>
+        <w:rPr>
+          <w:noProof/>
+        </w:rPr>
+        <w:drawing>
+          <wp:inline distT="0" distB="0" distL="0" distR="0" wp14:anchorId="373B1A29" wp14:editId="029DF754">
+            <wp:extent cx="2295525" cy="752250"/>
+            <wp:effectExtent l="0" t="0" r="0" b="0"/>
+            <wp:docPr id="149" name="Imagem 149"/>
+            <wp:cNvGraphicFramePr>
+              <a:graphicFrameLocks xmlns:a="http://schemas.openxmlformats.org/drawingml/2006/main" noChangeAspect="1"/>
+            </wp:cNvGraphicFramePr>
+            <a:graphic xmlns:a="http://schemas.openxmlformats.org/drawingml/2006/main">
+              <a:graphicData uri="http://schemas.openxmlformats.org/drawingml/2006/picture">
+                <pic:pic xmlns:pic="http://schemas.openxmlformats.org/drawingml/2006/picture">
+                  <pic:nvPicPr>
+                    <pic:cNvPr id="1" name=""/>
+                    <pic:cNvPicPr/>
+                  </pic:nvPicPr>
+                  <pic:blipFill>
+                    <a:blip r:embed="rId165"/>
+                    <a:stretch>
+                      <a:fillRect/>
+                    </a:stretch>
+                  </pic:blipFill>
+                  <pic:spPr>
+                    <a:xfrm>
+                      <a:off x="0" y="0"/>
+                      <a:ext cx="2303698" cy="754928"/>
+                    </a:xfrm>
+                    <a:prstGeom prst="rect">
+                      <a:avLst/>
+                    </a:prstGeom>
+                  </pic:spPr>
+                </pic:pic>
+              </a:graphicData>
+            </a:graphic>
+          </wp:inline>
+        </w:drawing>
+      </w:r>
+      <w:r>
+        <w:rPr>
+          <w:noProof/>
+        </w:rPr>
+        <w:t xml:space="preserve"> </w:t>
+      </w:r>
+      <w:r>
+        <w:rPr>
+          <w:noProof/>
+        </w:rPr>
+        <w:drawing>
+          <wp:inline distT="0" distB="0" distL="0" distR="0" wp14:anchorId="58B39FAE" wp14:editId="594778CA">
+            <wp:extent cx="2743200" cy="1622544"/>
+            <wp:effectExtent l="0" t="0" r="0" b="0"/>
+            <wp:docPr id="157" name="Imagem 157"/>
+            <wp:cNvGraphicFramePr>
+              <a:graphicFrameLocks xmlns:a="http://schemas.openxmlformats.org/drawingml/2006/main" noChangeAspect="1"/>
+            </wp:cNvGraphicFramePr>
+            <a:graphic xmlns:a="http://schemas.openxmlformats.org/drawingml/2006/main">
+              <a:graphicData uri="http://schemas.openxmlformats.org/drawingml/2006/picture">
+                <pic:pic xmlns:pic="http://schemas.openxmlformats.org/drawingml/2006/picture">
+                  <pic:nvPicPr>
+                    <pic:cNvPr id="1" name=""/>
+                    <pic:cNvPicPr/>
+                  </pic:nvPicPr>
+                  <pic:blipFill>
+                    <a:blip r:embed="rId166"/>
+                    <a:stretch>
+                      <a:fillRect/>
+                    </a:stretch>
+                  </pic:blipFill>
+                  <pic:spPr>
+                    <a:xfrm>
+                      <a:off x="0" y="0"/>
+                      <a:ext cx="2745378" cy="1623832"/>
+                    </a:xfrm>
+                    <a:prstGeom prst="rect">
+                      <a:avLst/>
+                    </a:prstGeom>
+                  </pic:spPr>
+                </pic:pic>
+              </a:graphicData>
+            </a:graphic>
+          </wp:inline>
+        </w:drawing>
+      </w:r>
+    </w:p>
+    <w:p>
+      <w:pPr>
+        <w:jc w:val="both"/>
+        <w:rPr>
+          <w:noProof/>
+        </w:rPr>
+      </w:pPr>
+      <w:r>
+        <w:rPr>
+          <w:noProof/>
+        </w:rPr>
+        <w:t xml:space="preserve">Ex.2: </w:t>
+      </w:r>
+      <w:r>
+        <w:rPr>
+          <w:noProof/>
+        </w:rPr>
+        <w:t>Obtenha o ano de lançamento, a duração e o título dos filmes ordenados por ano de lançamento</w:t>
+      </w:r>
+      <w:r>
+        <w:rPr>
+          <w:noProof/>
+        </w:rPr>
+        <w:t xml:space="preserve"> e duração</w:t>
+      </w:r>
+      <w:r>
+        <w:rPr>
+          <w:noProof/>
+        </w:rPr>
+        <w:t>.</w:t>
+      </w:r>
+    </w:p>
+    <w:p>
+      <w:pPr>
+        <w:jc w:val="center"/>
+      </w:pPr>
+      <w:r>
+        <w:rPr>
+          <w:noProof/>
+        </w:rPr>
+        <w:drawing>
+          <wp:inline distT="0" distB="0" distL="0" distR="0" wp14:anchorId="6D15309B" wp14:editId="703209C4">
+            <wp:extent cx="3924300" cy="933450"/>
+            <wp:effectExtent l="0" t="0" r="0" b="0"/>
+            <wp:docPr id="162" name="Imagem 162"/>
+            <wp:cNvGraphicFramePr>
+              <a:graphicFrameLocks xmlns:a="http://schemas.openxmlformats.org/drawingml/2006/main" noChangeAspect="1"/>
+            </wp:cNvGraphicFramePr>
+            <a:graphic xmlns:a="http://schemas.openxmlformats.org/drawingml/2006/main">
+              <a:graphicData uri="http://schemas.openxmlformats.org/drawingml/2006/picture">
+                <pic:pic xmlns:pic="http://schemas.openxmlformats.org/drawingml/2006/picture">
+                  <pic:nvPicPr>
+                    <pic:cNvPr id="1" name=""/>
+                    <pic:cNvPicPr/>
+                  </pic:nvPicPr>
+                  <pic:blipFill>
+                    <a:blip r:embed="rId167"/>
+                    <a:stretch>
+                      <a:fillRect/>
+                    </a:stretch>
+                  </pic:blipFill>
+                  <pic:spPr>
+                    <a:xfrm>
+                      <a:off x="0" y="0"/>
+                      <a:ext cx="3924300" cy="933450"/>
+                    </a:xfrm>
+                    <a:prstGeom prst="rect">
+                      <a:avLst/>
+                    </a:prstGeom>
+                  </pic:spPr>
+                </pic:pic>
+              </a:graphicData>
+            </a:graphic>
+          </wp:inline>
+        </w:drawing>
+      </w:r>
+    </w:p>
+    <w:p>
+      <w:pPr>
+        <w:jc w:val="center"/>
+      </w:pPr>
+      <w:r>
+        <w:rPr>
+          <w:noProof/>
+        </w:rPr>
+        <w:lastRenderedPageBreak/>
+        <w:drawing>
+          <wp:inline distT="0" distB="0" distL="0" distR="0" wp14:anchorId="467D906F" wp14:editId="50B29D75">
+            <wp:extent cx="4953000" cy="2286000"/>
+            <wp:effectExtent l="0" t="0" r="0" b="0"/>
+            <wp:docPr id="163" name="Imagem 163"/>
+            <wp:cNvGraphicFramePr>
+              <a:graphicFrameLocks xmlns:a="http://schemas.openxmlformats.org/drawingml/2006/main" noChangeAspect="1"/>
+            </wp:cNvGraphicFramePr>
+            <a:graphic xmlns:a="http://schemas.openxmlformats.org/drawingml/2006/main">
+              <a:graphicData uri="http://schemas.openxmlformats.org/drawingml/2006/picture">
+                <pic:pic xmlns:pic="http://schemas.openxmlformats.org/drawingml/2006/picture">
+                  <pic:nvPicPr>
+                    <pic:cNvPr id="1" name=""/>
+                    <pic:cNvPicPr/>
+                  </pic:nvPicPr>
+                  <pic:blipFill>
+                    <a:blip r:embed="rId168"/>
+                    <a:stretch>
+                      <a:fillRect/>
+                    </a:stretch>
+                  </pic:blipFill>
+                  <pic:spPr>
+                    <a:xfrm>
+                      <a:off x="0" y="0"/>
+                      <a:ext cx="4953000" cy="2286000"/>
+                    </a:xfrm>
+                    <a:prstGeom prst="rect">
+                      <a:avLst/>
+                    </a:prstGeom>
+                  </pic:spPr>
+                </pic:pic>
+              </a:graphicData>
+            </a:graphic>
+          </wp:inline>
+        </w:drawing>
+      </w:r>
+    </w:p>
+    <w:p>
+      <w:pPr>
+        <w:jc w:val="both"/>
+      </w:pPr>
+      <w:r>
+        <w:t xml:space="preserve">Ex.3: </w:t>
+      </w:r>
+      <w:r>
+        <w:t>Obtenha certificações, anos de lançamento e títulos de filmes ordenados por certificação (em ordem alfabética) e ano de lançamento.</w:t>
+      </w:r>
+    </w:p>
+    <w:p>
+      <w:pPr>
+        <w:jc w:val="both"/>
+      </w:pPr>
+      <w:r>
+        <w:rPr>
+          <w:noProof/>
+        </w:rPr>
+        <w:drawing>
+          <wp:inline distT="0" distB="0" distL="0" distR="0" wp14:anchorId="7EAD8A07" wp14:editId="77B2E727">
+            <wp:extent cx="4219575" cy="981075"/>
+            <wp:effectExtent l="0" t="0" r="9525" b="9525"/>
+            <wp:docPr id="164" name="Imagem 164"/>
+            <wp:cNvGraphicFramePr>
+              <a:graphicFrameLocks xmlns:a="http://schemas.openxmlformats.org/drawingml/2006/main" noChangeAspect="1"/>
+            </wp:cNvGraphicFramePr>
+            <a:graphic xmlns:a="http://schemas.openxmlformats.org/drawingml/2006/main">
+              <a:graphicData uri="http://schemas.openxmlformats.org/drawingml/2006/picture">
+                <pic:pic xmlns:pic="http://schemas.openxmlformats.org/drawingml/2006/picture">
+                  <pic:nvPicPr>
+                    <pic:cNvPr id="1" name=""/>
+                    <pic:cNvPicPr/>
+                  </pic:nvPicPr>
+                  <pic:blipFill>
+                    <a:blip r:embed="rId169"/>
+                    <a:stretch>
+                      <a:fillRect/>
+                    </a:stretch>
+                  </pic:blipFill>
+                  <pic:spPr>
+                    <a:xfrm>
+                      <a:off x="0" y="0"/>
+                      <a:ext cx="4219575" cy="981075"/>
+                    </a:xfrm>
+                    <a:prstGeom prst="rect">
+                      <a:avLst/>
+                    </a:prstGeom>
+                  </pic:spPr>
+                </pic:pic>
+              </a:graphicData>
+            </a:graphic>
+          </wp:inline>
+        </w:drawing>
+      </w:r>
+    </w:p>
+    <w:p>
+      <w:pPr>
+        <w:jc w:val="both"/>
+      </w:pPr>
+      <w:r>
+        <w:rPr>
+          <w:noProof/>
+        </w:rPr>
+        <w:drawing>
+          <wp:inline distT="0" distB="0" distL="0" distR="0" wp14:anchorId="649E98D4" wp14:editId="3E5E8F88">
+            <wp:extent cx="3829050" cy="2219325"/>
+            <wp:effectExtent l="0" t="0" r="0" b="9525"/>
+            <wp:docPr id="165" name="Imagem 165"/>
+            <wp:cNvGraphicFramePr>
+              <a:graphicFrameLocks xmlns:a="http://schemas.openxmlformats.org/drawingml/2006/main" noChangeAspect="1"/>
+            </wp:cNvGraphicFramePr>
+            <a:graphic xmlns:a="http://schemas.openxmlformats.org/drawingml/2006/main">
+              <a:graphicData uri="http://schemas.openxmlformats.org/drawingml/2006/picture">
+                <pic:pic xmlns:pic="http://schemas.openxmlformats.org/drawingml/2006/picture">
+                  <pic:nvPicPr>
+                    <pic:cNvPr id="1" name=""/>
+                    <pic:cNvPicPr/>
+                  </pic:nvPicPr>
+                  <pic:blipFill>
+                    <a:blip r:embed="rId170"/>
+                    <a:stretch>
+                      <a:fillRect/>
+                    </a:stretch>
+                  </pic:blipFill>
+                  <pic:spPr>
+                    <a:xfrm>
+                      <a:off x="0" y="0"/>
+                      <a:ext cx="3829050" cy="2219325"/>
+                    </a:xfrm>
+                    <a:prstGeom prst="rect">
+                      <a:avLst/>
+                    </a:prstGeom>
+                  </pic:spPr>
+                </pic:pic>
+              </a:graphicData>
+            </a:graphic>
+          </wp:inline>
+        </w:drawing>
+      </w:r>
+    </w:p>
+    <w:p>
+      <w:pPr>
+        <w:jc w:val="both"/>
+      </w:pPr>
+      <w:r>
+        <w:t>Ex.4: Obtenha os nome e datas de nasicmento da tabela people ordenados por nome e data de nascimento:</w:t>
+      </w:r>
+    </w:p>
+    <w:p>
+      <w:pPr>
+        <w:jc w:val="both"/>
+        <w:rPr>
+          <w:noProof/>
+        </w:rPr>
+      </w:pPr>
+      <w:r>
+        <w:rPr>
+          <w:noProof/>
+        </w:rPr>
+        <w:lastRenderedPageBreak/>
+        <w:drawing>
+          <wp:inline distT="0" distB="0" distL="0" distR="0" wp14:anchorId="6C086C1B" wp14:editId="1DCCA03E">
+            <wp:extent cx="2124075" cy="727226"/>
+            <wp:effectExtent l="0" t="0" r="0" b="0"/>
+            <wp:docPr id="166" name="Imagem 166"/>
+            <wp:cNvGraphicFramePr>
+              <a:graphicFrameLocks xmlns:a="http://schemas.openxmlformats.org/drawingml/2006/main" noChangeAspect="1"/>
+            </wp:cNvGraphicFramePr>
+            <a:graphic xmlns:a="http://schemas.openxmlformats.org/drawingml/2006/main">
+              <a:graphicData uri="http://schemas.openxmlformats.org/drawingml/2006/picture">
+                <pic:pic xmlns:pic="http://schemas.openxmlformats.org/drawingml/2006/picture">
+                  <pic:nvPicPr>
+                    <pic:cNvPr id="1" name=""/>
+                    <pic:cNvPicPr/>
+                  </pic:nvPicPr>
+                  <pic:blipFill>
+                    <a:blip r:embed="rId171"/>
+                    <a:stretch>
+                      <a:fillRect/>
+                    </a:stretch>
+                  </pic:blipFill>
+                  <pic:spPr>
+                    <a:xfrm>
+                      <a:off x="0" y="0"/>
+                      <a:ext cx="2129731" cy="729162"/>
+                    </a:xfrm>
+                    <a:prstGeom prst="rect">
+                      <a:avLst/>
+                    </a:prstGeom>
+                  </pic:spPr>
+                </pic:pic>
+              </a:graphicData>
+            </a:graphic>
+          </wp:inline>
+        </w:drawing>
+      </w:r>
+      <w:r>
+        <w:rPr>
+          <w:noProof/>
+        </w:rPr>
+        <w:t xml:space="preserve"> </w:t>
+      </w:r>
+      <w:r>
+        <w:rPr>
+          <w:noProof/>
+        </w:rPr>
+        <w:drawing>
+          <wp:inline distT="0" distB="0" distL="0" distR="0" wp14:anchorId="26050244" wp14:editId="1FF61B51">
+            <wp:extent cx="4400550" cy="1661590"/>
+            <wp:effectExtent l="0" t="0" r="0" b="0"/>
+            <wp:docPr id="167" name="Imagem 167"/>
+            <wp:cNvGraphicFramePr>
+              <a:graphicFrameLocks xmlns:a="http://schemas.openxmlformats.org/drawingml/2006/main" noChangeAspect="1"/>
+            </wp:cNvGraphicFramePr>
+            <a:graphic xmlns:a="http://schemas.openxmlformats.org/drawingml/2006/main">
+              <a:graphicData uri="http://schemas.openxmlformats.org/drawingml/2006/picture">
+                <pic:pic xmlns:pic="http://schemas.openxmlformats.org/drawingml/2006/picture">
+                  <pic:nvPicPr>
+                    <pic:cNvPr id="1" name=""/>
+                    <pic:cNvPicPr/>
+                  </pic:nvPicPr>
+                  <pic:blipFill>
+                    <a:blip r:embed="rId172"/>
+                    <a:stretch>
+                      <a:fillRect/>
+                    </a:stretch>
+                  </pic:blipFill>
+                  <pic:spPr>
+                    <a:xfrm>
+                      <a:off x="0" y="0"/>
+                      <a:ext cx="4418243" cy="1668271"/>
+                    </a:xfrm>
+                    <a:prstGeom prst="rect">
+                      <a:avLst/>
+                    </a:prstGeom>
+                  </pic:spPr>
+                </pic:pic>
+              </a:graphicData>
+            </a:graphic>
+          </wp:inline>
+        </w:drawing>
+      </w:r>
+    </w:p>
+    <w:p>
+      <w:pPr>
+        <w:ind w:firstLine="708"/>
+        <w:jc w:val="both"/>
+      </w:pPr>
+      <w:r>
+        <w:t>Observe como a segunda coluna que você solicita apenas aparece quando a primeira coluna não é decisiva para informar a ordem. A segunda coluna atua como um desempate.</w:t>
+      </w:r>
+    </w:p>
+    <w:p>
+      <w:pPr>
+        <w:jc w:val="both"/>
+        <w:rPr>
+          <w:b/>
+          <w:bCs/>
+        </w:rPr>
+      </w:pPr>
+      <w:r>
+        <w:rPr>
+          <w:b/>
+          <w:bCs/>
+          <w:highlight w:val="yellow"/>
+        </w:rPr>
+        <w:t>GROUP BY</w:t>
+      </w:r>
+    </w:p>
+    <w:p>
+      <w:pPr>
+        <w:jc w:val="both"/>
+      </w:pPr>
+      <w:r>
+        <w:rPr>
+          <w:b/>
+          <w:bCs/>
+        </w:rPr>
+        <w:tab/>
+      </w:r>
+      <w:r>
+        <w:t xml:space="preserve">Agora você sabe como classificar os resultados! Muitas vezes, você precisará agregar resultados. Por exemplo, convém contar o número de funcionários do sexo masculino e feminino na sua empresa. Aqui, o que você quer é agrupar todos os </w:t>
+      </w:r>
+      <w:r>
+        <w:t>homens</w:t>
+      </w:r>
+      <w:r>
+        <w:t xml:space="preserve"> e contá-los, e agrupar todas as</w:t>
+      </w:r>
+      <w:r>
+        <w:t xml:space="preserve"> mulheres</w:t>
+      </w:r>
+      <w:r>
+        <w:t xml:space="preserve"> e contá-l</w:t>
+      </w:r>
+      <w:r>
+        <w:t>a</w:t>
+      </w:r>
+      <w:r>
+        <w:t>s. No SQL, GROUP BY permite agrupar um resultado por uma ou mais colunas, assim:</w:t>
+      </w:r>
+    </w:p>
+    <w:p>
+      <w:pPr>
+        <w:jc w:val="center"/>
+        <w:rPr>
+          <w:noProof/>
+        </w:rPr>
+      </w:pPr>
+      <w:r>
+        <w:rPr>
+          <w:noProof/>
+        </w:rPr>
+        <w:drawing>
+          <wp:inline distT="0" distB="0" distL="0" distR="0" wp14:anchorId="231FE717" wp14:editId="596E1B31">
+            <wp:extent cx="1695450" cy="475054"/>
+            <wp:effectExtent l="0" t="0" r="0" b="1270"/>
+            <wp:docPr id="168" name="Imagem 168"/>
+            <wp:cNvGraphicFramePr>
+              <a:graphicFrameLocks xmlns:a="http://schemas.openxmlformats.org/drawingml/2006/main" noChangeAspect="1"/>
+            </wp:cNvGraphicFramePr>
+            <a:graphic xmlns:a="http://schemas.openxmlformats.org/drawingml/2006/main">
+              <a:graphicData uri="http://schemas.openxmlformats.org/drawingml/2006/picture">
+                <pic:pic xmlns:pic="http://schemas.openxmlformats.org/drawingml/2006/picture">
+                  <pic:nvPicPr>
+                    <pic:cNvPr id="1" name=""/>
+                    <pic:cNvPicPr/>
+                  </pic:nvPicPr>
+                  <pic:blipFill>
+                    <a:blip r:embed="rId173"/>
+                    <a:stretch>
+                      <a:fillRect/>
+                    </a:stretch>
+                  </pic:blipFill>
+                  <pic:spPr>
+                    <a:xfrm>
+                      <a:off x="0" y="0"/>
+                      <a:ext cx="1698702" cy="475965"/>
+                    </a:xfrm>
+                    <a:prstGeom prst="rect">
+                      <a:avLst/>
+                    </a:prstGeom>
+                  </pic:spPr>
+                </pic:pic>
+              </a:graphicData>
+            </a:graphic>
+          </wp:inline>
+        </w:drawing>
+      </w:r>
+      <w:r>
+        <w:rPr>
+          <w:noProof/>
+        </w:rPr>
+        <w:t xml:space="preserve"> </w:t>
+      </w:r>
+      <w:r>
+        <w:rPr>
+          <w:noProof/>
+        </w:rPr>
+        <w:drawing>
+          <wp:inline distT="0" distB="0" distL="0" distR="0" wp14:anchorId="74898DE1" wp14:editId="0551F460">
+            <wp:extent cx="3867150" cy="904737"/>
+            <wp:effectExtent l="0" t="0" r="0" b="0"/>
+            <wp:docPr id="169" name="Imagem 169"/>
+            <wp:cNvGraphicFramePr>
+              <a:graphicFrameLocks xmlns:a="http://schemas.openxmlformats.org/drawingml/2006/main" noChangeAspect="1"/>
+            </wp:cNvGraphicFramePr>
+            <a:graphic xmlns:a="http://schemas.openxmlformats.org/drawingml/2006/main">
+              <a:graphicData uri="http://schemas.openxmlformats.org/drawingml/2006/picture">
+                <pic:pic xmlns:pic="http://schemas.openxmlformats.org/drawingml/2006/picture">
+                  <pic:nvPicPr>
+                    <pic:cNvPr id="1" name=""/>
+                    <pic:cNvPicPr/>
+                  </pic:nvPicPr>
+                  <pic:blipFill>
+                    <a:blip r:embed="rId174"/>
+                    <a:stretch>
+                      <a:fillRect/>
+                    </a:stretch>
+                  </pic:blipFill>
+                  <pic:spPr>
+                    <a:xfrm>
+                      <a:off x="0" y="0"/>
+                      <a:ext cx="3878359" cy="907359"/>
+                    </a:xfrm>
+                    <a:prstGeom prst="rect">
+                      <a:avLst/>
+                    </a:prstGeom>
+                  </pic:spPr>
+                </pic:pic>
+              </a:graphicData>
+            </a:graphic>
+          </wp:inline>
+        </w:drawing>
+      </w:r>
+    </w:p>
+    <w:p>
+      <w:pPr>
+        <w:ind w:firstLine="708"/>
+        <w:jc w:val="both"/>
+      </w:pPr>
+      <w:r>
+        <w:t xml:space="preserve">Geralmente, GROUP BY é usado com funções agregadas como COUNT () ou MAX (). Note-se que GROUP BY sempre vai </w:t>
+      </w:r>
+      <w:r>
+        <w:t>depois</w:t>
+      </w:r>
+      <w:r>
+        <w:t xml:space="preserve"> da cláusula FROM!</w:t>
+      </w:r>
+    </w:p>
+    <w:p>
+      <w:pPr>
+        <w:ind w:firstLine="708"/>
+        <w:jc w:val="both"/>
+      </w:pPr>
+      <w:r>
+        <w:t>O SQL retornará um erro se você tentar SELECIONAR um campo que não esteja na sua cláusula GROUP BY sem usá-lo para calcular algum tipo de valor sobre o grupo inteiro.</w:t>
+      </w:r>
+    </w:p>
+    <w:p>
+      <w:pPr>
+        <w:ind w:firstLine="708"/>
+        <w:jc w:val="both"/>
+      </w:pPr>
+      <w:r>
+        <w:t>Observe que você pode combinar GROUP BY com ORDER BY para agrupar seus resultados, calcular algo sobre eles e depois ordená-los. Por exemplo,</w:t>
+      </w:r>
+    </w:p>
+    <w:p>
+      <w:pPr>
+        <w:ind w:firstLine="708"/>
+        <w:jc w:val="center"/>
+      </w:pPr>
+      <w:r>
+        <w:rPr>
+          <w:noProof/>
+        </w:rPr>
+        <w:drawing>
+          <wp:inline distT="0" distB="0" distL="0" distR="0" wp14:anchorId="61507415" wp14:editId="24C82EF1">
+            <wp:extent cx="1895475" cy="800100"/>
+            <wp:effectExtent l="0" t="0" r="9525" b="0"/>
+            <wp:docPr id="170" name="Imagem 170"/>
+            <wp:cNvGraphicFramePr>
+              <a:graphicFrameLocks xmlns:a="http://schemas.openxmlformats.org/drawingml/2006/main" noChangeAspect="1"/>
+            </wp:cNvGraphicFramePr>
+            <a:graphic xmlns:a="http://schemas.openxmlformats.org/drawingml/2006/main">
+              <a:graphicData uri="http://schemas.openxmlformats.org/drawingml/2006/picture">
+                <pic:pic xmlns:pic="http://schemas.openxmlformats.org/drawingml/2006/picture">
+                  <pic:nvPicPr>
+                    <pic:cNvPr id="1" name=""/>
+                    <pic:cNvPicPr/>
+                  </pic:nvPicPr>
+                  <pic:blipFill>
+                    <a:blip r:embed="rId175"/>
+                    <a:stretch>
+                      <a:fillRect/>
+                    </a:stretch>
+                  </pic:blipFill>
+                  <pic:spPr>
+                    <a:xfrm>
+                      <a:off x="0" y="0"/>
+                      <a:ext cx="1895475" cy="800100"/>
+                    </a:xfrm>
+                    <a:prstGeom prst="rect">
+                      <a:avLst/>
+                    </a:prstGeom>
+                  </pic:spPr>
+                </pic:pic>
+              </a:graphicData>
+            </a:graphic>
+          </wp:inline>
+        </w:drawing>
+      </w:r>
+    </w:p>
+    <w:p>
+      <w:pPr>
+        <w:ind w:firstLine="708"/>
+        <w:jc w:val="center"/>
+      </w:pPr>
+      <w:r>
+        <w:rPr>
+          <w:noProof/>
+        </w:rPr>
+        <w:lastRenderedPageBreak/>
+        <w:drawing>
+          <wp:inline distT="0" distB="0" distL="0" distR="0" wp14:anchorId="02F68EB9" wp14:editId="227475C4">
+            <wp:extent cx="2352675" cy="973789"/>
+            <wp:effectExtent l="0" t="0" r="0" b="0"/>
+            <wp:docPr id="171" name="Imagem 171"/>
+            <wp:cNvGraphicFramePr>
+              <a:graphicFrameLocks xmlns:a="http://schemas.openxmlformats.org/drawingml/2006/main" noChangeAspect="1"/>
+            </wp:cNvGraphicFramePr>
+            <a:graphic xmlns:a="http://schemas.openxmlformats.org/drawingml/2006/main">
+              <a:graphicData uri="http://schemas.openxmlformats.org/drawingml/2006/picture">
+                <pic:pic xmlns:pic="http://schemas.openxmlformats.org/drawingml/2006/picture">
+                  <pic:nvPicPr>
+                    <pic:cNvPr id="1" name=""/>
+                    <pic:cNvPicPr/>
+                  </pic:nvPicPr>
+                  <pic:blipFill>
+                    <a:blip r:embed="rId176"/>
+                    <a:stretch>
+                      <a:fillRect/>
+                    </a:stretch>
+                  </pic:blipFill>
+                  <pic:spPr>
+                    <a:xfrm>
+                      <a:off x="0" y="0"/>
+                      <a:ext cx="2366768" cy="979622"/>
+                    </a:xfrm>
+                    <a:prstGeom prst="rect">
+                      <a:avLst/>
+                    </a:prstGeom>
+                  </pic:spPr>
+                </pic:pic>
+              </a:graphicData>
+            </a:graphic>
+          </wp:inline>
+        </w:drawing>
+      </w:r>
+    </w:p>
+    <w:p>
+      <w:pPr>
+        <w:ind w:firstLine="708"/>
+        <w:jc w:val="both"/>
+      </w:pPr>
+      <w:r>
+        <w:t xml:space="preserve">ORDER BY sempre </w:t>
+      </w:r>
+      <w:r>
+        <w:t>vai depois de</w:t>
+      </w:r>
+      <w:r>
+        <w:t xml:space="preserve"> GROUP BY</w:t>
+      </w:r>
+      <w:r>
+        <w:t>.</w:t>
+      </w:r>
+      <w:r>
+        <w:t xml:space="preserve"> Não dá para ordenar valores que ainda não foram calculados.</w:t>
+      </w:r>
+    </w:p>
+    <w:p>
+      <w:pPr>
+        <w:ind w:firstLine="708"/>
+        <w:jc w:val="both"/>
+      </w:pPr>
+      <w:r>
+        <w:t xml:space="preserve">Ex. 1: </w:t>
+      </w:r>
+      <w:r>
+        <w:t>Obtenha o ano de lançamento e a contagem de filmes lançados em cada ano.</w:t>
+      </w:r>
+    </w:p>
+    <w:p>
+      <w:pPr>
+        <w:ind w:firstLine="708"/>
+        <w:jc w:val="center"/>
+      </w:pPr>
+      <w:r>
+        <w:rPr>
+          <w:noProof/>
+        </w:rPr>
+        <w:drawing>
+          <wp:inline distT="0" distB="0" distL="0" distR="0" wp14:anchorId="0353D75E" wp14:editId="546BC45B">
+            <wp:extent cx="2781300" cy="824397"/>
+            <wp:effectExtent l="0" t="0" r="0" b="0"/>
+            <wp:docPr id="172" name="Imagem 172"/>
+            <wp:cNvGraphicFramePr>
+              <a:graphicFrameLocks xmlns:a="http://schemas.openxmlformats.org/drawingml/2006/main" noChangeAspect="1"/>
+            </wp:cNvGraphicFramePr>
+            <a:graphic xmlns:a="http://schemas.openxmlformats.org/drawingml/2006/main">
+              <a:graphicData uri="http://schemas.openxmlformats.org/drawingml/2006/picture">
+                <pic:pic xmlns:pic="http://schemas.openxmlformats.org/drawingml/2006/picture">
+                  <pic:nvPicPr>
+                    <pic:cNvPr id="1" name=""/>
+                    <pic:cNvPicPr/>
+                  </pic:nvPicPr>
+                  <pic:blipFill>
+                    <a:blip r:embed="rId177"/>
+                    <a:stretch>
+                      <a:fillRect/>
+                    </a:stretch>
+                  </pic:blipFill>
+                  <pic:spPr>
+                    <a:xfrm>
+                      <a:off x="0" y="0"/>
+                      <a:ext cx="2787300" cy="826175"/>
+                    </a:xfrm>
+                    <a:prstGeom prst="rect">
+                      <a:avLst/>
+                    </a:prstGeom>
+                  </pic:spPr>
+                </pic:pic>
+              </a:graphicData>
+            </a:graphic>
+          </wp:inline>
+        </w:drawing>
+      </w:r>
+    </w:p>
+    <w:p>
+      <w:pPr>
+        <w:ind w:firstLine="708"/>
+        <w:jc w:val="center"/>
+      </w:pPr>
+      <w:r>
+        <w:rPr>
+          <w:noProof/>
+        </w:rPr>
+        <w:drawing>
+          <wp:inline distT="0" distB="0" distL="0" distR="0" wp14:anchorId="7BEDD5A3" wp14:editId="07CBED86">
+            <wp:extent cx="3581400" cy="1573743"/>
+            <wp:effectExtent l="0" t="0" r="0" b="7620"/>
+            <wp:docPr id="173" name="Imagem 173"/>
+            <wp:cNvGraphicFramePr>
+              <a:graphicFrameLocks xmlns:a="http://schemas.openxmlformats.org/drawingml/2006/main" noChangeAspect="1"/>
+            </wp:cNvGraphicFramePr>
+            <a:graphic xmlns:a="http://schemas.openxmlformats.org/drawingml/2006/main">
+              <a:graphicData uri="http://schemas.openxmlformats.org/drawingml/2006/picture">
+                <pic:pic xmlns:pic="http://schemas.openxmlformats.org/drawingml/2006/picture">
+                  <pic:nvPicPr>
+                    <pic:cNvPr id="1" name=""/>
+                    <pic:cNvPicPr/>
+                  </pic:nvPicPr>
+                  <pic:blipFill>
+                    <a:blip r:embed="rId178"/>
+                    <a:stretch>
+                      <a:fillRect/>
+                    </a:stretch>
+                  </pic:blipFill>
+                  <pic:spPr>
+                    <a:xfrm>
+                      <a:off x="0" y="0"/>
+                      <a:ext cx="3596003" cy="1580160"/>
+                    </a:xfrm>
+                    <a:prstGeom prst="rect">
+                      <a:avLst/>
+                    </a:prstGeom>
+                  </pic:spPr>
+                </pic:pic>
+              </a:graphicData>
+            </a:graphic>
+          </wp:inline>
+        </w:drawing>
+      </w:r>
+    </w:p>
+    <w:p>
+      <w:pPr>
+        <w:ind w:firstLine="708"/>
+        <w:jc w:val="both"/>
+      </w:pPr>
+      <w:r>
+        <w:t xml:space="preserve">Ex.2: </w:t>
+      </w:r>
+      <w:r>
+        <w:t>Obtenha o ano de lançamento e a duração média de todos os filmes, agrupados por ano de lançamento.</w:t>
+      </w:r>
+    </w:p>
+    <w:p>
+      <w:pPr>
+        <w:ind w:firstLine="708"/>
+        <w:jc w:val="center"/>
+      </w:pPr>
+      <w:r>
+        <w:rPr>
+          <w:noProof/>
+        </w:rPr>
+        <w:drawing>
+          <wp:inline distT="0" distB="0" distL="0" distR="0" wp14:anchorId="406646B6" wp14:editId="559DEDC6">
+            <wp:extent cx="3105150" cy="817558"/>
+            <wp:effectExtent l="0" t="0" r="0" b="1905"/>
+            <wp:docPr id="174" name="Imagem 174"/>
+            <wp:cNvGraphicFramePr>
+              <a:graphicFrameLocks xmlns:a="http://schemas.openxmlformats.org/drawingml/2006/main" noChangeAspect="1"/>
+            </wp:cNvGraphicFramePr>
+            <a:graphic xmlns:a="http://schemas.openxmlformats.org/drawingml/2006/main">
+              <a:graphicData uri="http://schemas.openxmlformats.org/drawingml/2006/picture">
+                <pic:pic xmlns:pic="http://schemas.openxmlformats.org/drawingml/2006/picture">
+                  <pic:nvPicPr>
+                    <pic:cNvPr id="1" name=""/>
+                    <pic:cNvPicPr/>
+                  </pic:nvPicPr>
+                  <pic:blipFill>
+                    <a:blip r:embed="rId179"/>
+                    <a:stretch>
+                      <a:fillRect/>
+                    </a:stretch>
+                  </pic:blipFill>
+                  <pic:spPr>
+                    <a:xfrm>
+                      <a:off x="0" y="0"/>
+                      <a:ext cx="3119854" cy="821429"/>
+                    </a:xfrm>
+                    <a:prstGeom prst="rect">
+                      <a:avLst/>
+                    </a:prstGeom>
+                  </pic:spPr>
+                </pic:pic>
+              </a:graphicData>
+            </a:graphic>
+          </wp:inline>
+        </w:drawing>
+      </w:r>
+    </w:p>
+    <w:p>
+      <w:pPr>
+        <w:ind w:firstLine="708"/>
+        <w:jc w:val="center"/>
+      </w:pPr>
+      <w:r>
+        <w:rPr>
+          <w:noProof/>
+        </w:rPr>
+        <w:drawing>
+          <wp:inline distT="0" distB="0" distL="0" distR="0" wp14:anchorId="697AE429" wp14:editId="46F351DC">
+            <wp:extent cx="3733800" cy="1847413"/>
+            <wp:effectExtent l="0" t="0" r="0" b="635"/>
+            <wp:docPr id="175" name="Imagem 175"/>
+            <wp:cNvGraphicFramePr>
+              <a:graphicFrameLocks xmlns:a="http://schemas.openxmlformats.org/drawingml/2006/main" noChangeAspect="1"/>
+            </wp:cNvGraphicFramePr>
+            <a:graphic xmlns:a="http://schemas.openxmlformats.org/drawingml/2006/main">
+              <a:graphicData uri="http://schemas.openxmlformats.org/drawingml/2006/picture">
+                <pic:pic xmlns:pic="http://schemas.openxmlformats.org/drawingml/2006/picture">
+                  <pic:nvPicPr>
+                    <pic:cNvPr id="1" name=""/>
+                    <pic:cNvPicPr/>
+                  </pic:nvPicPr>
+                  <pic:blipFill>
+                    <a:blip r:embed="rId180"/>
+                    <a:stretch>
+                      <a:fillRect/>
+                    </a:stretch>
+                  </pic:blipFill>
+                  <pic:spPr>
+                    <a:xfrm>
+                      <a:off x="0" y="0"/>
+                      <a:ext cx="3744604" cy="1852759"/>
+                    </a:xfrm>
+                    <a:prstGeom prst="rect">
+                      <a:avLst/>
+                    </a:prstGeom>
+                  </pic:spPr>
+                </pic:pic>
+              </a:graphicData>
+            </a:graphic>
+          </wp:inline>
+        </w:drawing>
+      </w:r>
+    </w:p>
+    <w:p>
+      <w:pPr>
+        <w:ind w:firstLine="708"/>
+        <w:jc w:val="center"/>
+      </w:pPr>
+      <w:r>
+        <w:lastRenderedPageBreak/>
+        <w:t xml:space="preserve">Ex.3: </w:t>
+      </w:r>
+      <w:r>
+        <w:t>Obtenha o ano de lançamento e o maior orçamento para todos os filmes, agrupados por ano de lançamento.</w:t>
+      </w:r>
+      <w:r>
+        <w:rPr>
+          <w:noProof/>
+        </w:rPr>
+        <w:drawing>
+          <wp:inline distT="0" distB="0" distL="0" distR="0" wp14:anchorId="1550A3DD" wp14:editId="2A452976">
+            <wp:extent cx="3505200" cy="914400"/>
+            <wp:effectExtent l="0" t="0" r="0" b="0"/>
+            <wp:docPr id="176" name="Imagem 176"/>
+            <wp:cNvGraphicFramePr>
+              <a:graphicFrameLocks xmlns:a="http://schemas.openxmlformats.org/drawingml/2006/main" noChangeAspect="1"/>
+            </wp:cNvGraphicFramePr>
+            <a:graphic xmlns:a="http://schemas.openxmlformats.org/drawingml/2006/main">
+              <a:graphicData uri="http://schemas.openxmlformats.org/drawingml/2006/picture">
+                <pic:pic xmlns:pic="http://schemas.openxmlformats.org/drawingml/2006/picture">
+                  <pic:nvPicPr>
+                    <pic:cNvPr id="1" name=""/>
+                    <pic:cNvPicPr/>
+                  </pic:nvPicPr>
+                  <pic:blipFill>
+                    <a:blip r:embed="rId181"/>
+                    <a:stretch>
+                      <a:fillRect/>
+                    </a:stretch>
+                  </pic:blipFill>
+                  <pic:spPr>
+                    <a:xfrm>
+                      <a:off x="0" y="0"/>
+                      <a:ext cx="3505200" cy="914400"/>
+                    </a:xfrm>
+                    <a:prstGeom prst="rect">
+                      <a:avLst/>
+                    </a:prstGeom>
+                  </pic:spPr>
+                </pic:pic>
+              </a:graphicData>
+            </a:graphic>
+          </wp:inline>
+        </w:drawing>
+      </w:r>
+    </w:p>
+    <w:p>
+      <w:pPr>
+        <w:ind w:firstLine="708"/>
+        <w:jc w:val="both"/>
+      </w:pPr>
+      <w:r>
+        <w:rPr>
+          <w:noProof/>
+        </w:rPr>
+        <w:drawing>
+          <wp:inline distT="0" distB="0" distL="0" distR="0" wp14:anchorId="77755B04" wp14:editId="47904D3F">
+            <wp:extent cx="4610100" cy="2305050"/>
+            <wp:effectExtent l="0" t="0" r="0" b="0"/>
+            <wp:docPr id="177" name="Imagem 177"/>
+            <wp:cNvGraphicFramePr>
+              <a:graphicFrameLocks xmlns:a="http://schemas.openxmlformats.org/drawingml/2006/main" noChangeAspect="1"/>
+            </wp:cNvGraphicFramePr>
+            <a:graphic xmlns:a="http://schemas.openxmlformats.org/drawingml/2006/main">
+              <a:graphicData uri="http://schemas.openxmlformats.org/drawingml/2006/picture">
+                <pic:pic xmlns:pic="http://schemas.openxmlformats.org/drawingml/2006/picture">
+                  <pic:nvPicPr>
+                    <pic:cNvPr id="1" name=""/>
+                    <pic:cNvPicPr/>
+                  </pic:nvPicPr>
+                  <pic:blipFill>
+                    <a:blip r:embed="rId182"/>
+                    <a:stretch>
+                      <a:fillRect/>
+                    </a:stretch>
+                  </pic:blipFill>
+                  <pic:spPr>
+                    <a:xfrm>
+                      <a:off x="0" y="0"/>
+                      <a:ext cx="4610100" cy="2305050"/>
+                    </a:xfrm>
+                    <a:prstGeom prst="rect">
+                      <a:avLst/>
+                    </a:prstGeom>
+                  </pic:spPr>
+                </pic:pic>
+              </a:graphicData>
+            </a:graphic>
+          </wp:inline>
+        </w:drawing>
+      </w:r>
+    </w:p>
+    <w:p>
+      <w:pPr>
+        <w:ind w:firstLine="708"/>
+        <w:jc w:val="both"/>
+      </w:pPr>
+      <w:r>
+        <w:t>Ex.4:</w:t>
+      </w:r>
+      <w:r>
+        <w:t xml:space="preserve"> Obtenha a pontuação do IMDB e conte as críticas de filmes agrupadas pela pontuação do IMDB na tabela de críticas.</w:t>
+      </w:r>
+    </w:p>
+    <w:p>
+      <w:pPr>
+        <w:ind w:firstLine="708"/>
+        <w:jc w:val="both"/>
+      </w:pPr>
+      <w:r>
+        <w:rPr>
+          <w:noProof/>
+        </w:rPr>
+        <w:drawing>
+          <wp:inline distT="0" distB="0" distL="0" distR="0" wp14:anchorId="143AEF41" wp14:editId="5E2C4D0E">
+            <wp:extent cx="3895725" cy="933450"/>
+            <wp:effectExtent l="0" t="0" r="9525" b="0"/>
+            <wp:docPr id="178" name="Imagem 178"/>
+            <wp:cNvGraphicFramePr>
+              <a:graphicFrameLocks xmlns:a="http://schemas.openxmlformats.org/drawingml/2006/main" noChangeAspect="1"/>
+            </wp:cNvGraphicFramePr>
+            <a:graphic xmlns:a="http://schemas.openxmlformats.org/drawingml/2006/main">
+              <a:graphicData uri="http://schemas.openxmlformats.org/drawingml/2006/picture">
+                <pic:pic xmlns:pic="http://schemas.openxmlformats.org/drawingml/2006/picture">
+                  <pic:nvPicPr>
+                    <pic:cNvPr id="1" name=""/>
+                    <pic:cNvPicPr/>
+                  </pic:nvPicPr>
+                  <pic:blipFill>
+                    <a:blip r:embed="rId183"/>
+                    <a:stretch>
+                      <a:fillRect/>
+                    </a:stretch>
+                  </pic:blipFill>
+                  <pic:spPr>
+                    <a:xfrm>
+                      <a:off x="0" y="0"/>
+                      <a:ext cx="3895725" cy="933450"/>
+                    </a:xfrm>
+                    <a:prstGeom prst="rect">
+                      <a:avLst/>
+                    </a:prstGeom>
+                  </pic:spPr>
+                </pic:pic>
+              </a:graphicData>
+            </a:graphic>
+          </wp:inline>
+        </w:drawing>
+      </w:r>
+    </w:p>
+    <w:p>
+      <w:pPr>
+        <w:ind w:firstLine="708"/>
+        <w:jc w:val="both"/>
+      </w:pPr>
+      <w:r>
+        <w:rPr>
+          <w:noProof/>
+        </w:rPr>
+        <w:drawing>
+          <wp:inline distT="0" distB="0" distL="0" distR="0" wp14:anchorId="5662AFEE" wp14:editId="46725FDD">
+            <wp:extent cx="5172075" cy="2286000"/>
+            <wp:effectExtent l="0" t="0" r="9525" b="0"/>
+            <wp:docPr id="179" name="Imagem 179"/>
+            <wp:cNvGraphicFramePr>
+              <a:graphicFrameLocks xmlns:a="http://schemas.openxmlformats.org/drawingml/2006/main" noChangeAspect="1"/>
+            </wp:cNvGraphicFramePr>
+            <a:graphic xmlns:a="http://schemas.openxmlformats.org/drawingml/2006/main">
+              <a:graphicData uri="http://schemas.openxmlformats.org/drawingml/2006/picture">
+                <pic:pic xmlns:pic="http://schemas.openxmlformats.org/drawingml/2006/picture">
+                  <pic:nvPicPr>
+                    <pic:cNvPr id="1" name=""/>
+                    <pic:cNvPicPr/>
+                  </pic:nvPicPr>
+                  <pic:blipFill>
+                    <a:blip r:embed="rId184"/>
+                    <a:stretch>
+                      <a:fillRect/>
+                    </a:stretch>
+                  </pic:blipFill>
+                  <pic:spPr>
+                    <a:xfrm>
+                      <a:off x="0" y="0"/>
+                      <a:ext cx="5172075" cy="2286000"/>
+                    </a:xfrm>
+                    <a:prstGeom prst="rect">
+                      <a:avLst/>
+                    </a:prstGeom>
+                  </pic:spPr>
+                </pic:pic>
+              </a:graphicData>
+            </a:graphic>
+          </wp:inline>
+        </w:drawing>
+      </w:r>
+    </w:p>
+    <w:p>
+      <w:pPr>
+        <w:ind w:firstLine="708"/>
+        <w:jc w:val="both"/>
+      </w:pPr>
+      <w:r>
+        <w:t>Ex.</w:t>
+      </w:r>
+      <w:r>
+        <w:t xml:space="preserve"> Obtenha o ano de lançamento e os ganhos brutos mais baixos por ano de lançamento</w:t>
+      </w:r>
+      <w:r>
+        <w:t>:</w:t>
+      </w:r>
+    </w:p>
+    <w:p>
+      <w:pPr>
+        <w:ind w:firstLine="708"/>
+        <w:jc w:val="center"/>
+      </w:pPr>
+      <w:r>
+        <w:rPr>
+          <w:noProof/>
+        </w:rPr>
+        <w:lastRenderedPageBreak/>
+        <w:drawing>
+          <wp:inline distT="0" distB="0" distL="0" distR="0" wp14:anchorId="75DED704" wp14:editId="69FA3879">
+            <wp:extent cx="3438525" cy="952500"/>
+            <wp:effectExtent l="0" t="0" r="9525" b="0"/>
+            <wp:docPr id="180" name="Imagem 180"/>
+            <wp:cNvGraphicFramePr>
+              <a:graphicFrameLocks xmlns:a="http://schemas.openxmlformats.org/drawingml/2006/main" noChangeAspect="1"/>
+            </wp:cNvGraphicFramePr>
+            <a:graphic xmlns:a="http://schemas.openxmlformats.org/drawingml/2006/main">
+              <a:graphicData uri="http://schemas.openxmlformats.org/drawingml/2006/picture">
+                <pic:pic xmlns:pic="http://schemas.openxmlformats.org/drawingml/2006/picture">
+                  <pic:nvPicPr>
+                    <pic:cNvPr id="1" name=""/>
+                    <pic:cNvPicPr/>
+                  </pic:nvPicPr>
+                  <pic:blipFill>
+                    <a:blip r:embed="rId185"/>
+                    <a:stretch>
+                      <a:fillRect/>
+                    </a:stretch>
+                  </pic:blipFill>
+                  <pic:spPr>
+                    <a:xfrm>
+                      <a:off x="0" y="0"/>
+                      <a:ext cx="3438525" cy="952500"/>
+                    </a:xfrm>
+                    <a:prstGeom prst="rect">
+                      <a:avLst/>
+                    </a:prstGeom>
+                  </pic:spPr>
+                </pic:pic>
+              </a:graphicData>
+            </a:graphic>
+          </wp:inline>
+        </w:drawing>
+      </w:r>
+    </w:p>
+    <w:p>
+      <w:pPr>
+        <w:ind w:firstLine="708"/>
+        <w:jc w:val="center"/>
+      </w:pPr>
+      <w:r>
+        <w:rPr>
+          <w:noProof/>
+        </w:rPr>
+        <w:drawing>
+          <wp:inline distT="0" distB="0" distL="0" distR="0" wp14:anchorId="00C40796" wp14:editId="5D683A4F">
+            <wp:extent cx="4857750" cy="2276475"/>
+            <wp:effectExtent l="0" t="0" r="0" b="9525"/>
+            <wp:docPr id="181" name="Imagem 181"/>
+            <wp:cNvGraphicFramePr>
+              <a:graphicFrameLocks xmlns:a="http://schemas.openxmlformats.org/drawingml/2006/main" noChangeAspect="1"/>
+            </wp:cNvGraphicFramePr>
+            <a:graphic xmlns:a="http://schemas.openxmlformats.org/drawingml/2006/main">
+              <a:graphicData uri="http://schemas.openxmlformats.org/drawingml/2006/picture">
+                <pic:pic xmlns:pic="http://schemas.openxmlformats.org/drawingml/2006/picture">
+                  <pic:nvPicPr>
+                    <pic:cNvPr id="1" name=""/>
+                    <pic:cNvPicPr/>
+                  </pic:nvPicPr>
+                  <pic:blipFill>
+                    <a:blip r:embed="rId186"/>
+                    <a:stretch>
+                      <a:fillRect/>
+                    </a:stretch>
+                  </pic:blipFill>
+                  <pic:spPr>
+                    <a:xfrm>
+                      <a:off x="0" y="0"/>
+                      <a:ext cx="4857750" cy="2276475"/>
+                    </a:xfrm>
+                    <a:prstGeom prst="rect">
+                      <a:avLst/>
+                    </a:prstGeom>
+                  </pic:spPr>
+                </pic:pic>
+              </a:graphicData>
+            </a:graphic>
+          </wp:inline>
+        </w:drawing>
+      </w:r>
+    </w:p>
+    <w:p>
+      <w:pPr>
+        <w:ind w:firstLine="708"/>
+        <w:jc w:val="both"/>
+      </w:pPr>
+      <w:r>
+        <w:tab/>
+        <w:t xml:space="preserve">Ex. </w:t>
+      </w:r>
+      <w:r>
+        <w:t>Obtenha o idioma e a quantidade total de filmes em cada idioma produzido.</w:t>
+      </w:r>
+    </w:p>
+    <w:p>
+      <w:pPr>
+        <w:ind w:firstLine="708"/>
+        <w:jc w:val="center"/>
+      </w:pPr>
+      <w:r>
+        <w:rPr>
+          <w:noProof/>
+        </w:rPr>
+        <w:drawing>
+          <wp:inline distT="0" distB="0" distL="0" distR="0" wp14:anchorId="2AAA2680" wp14:editId="1C57ABDC">
+            <wp:extent cx="3057525" cy="904875"/>
+            <wp:effectExtent l="0" t="0" r="9525" b="9525"/>
+            <wp:docPr id="183" name="Imagem 183"/>
+            <wp:cNvGraphicFramePr>
+              <a:graphicFrameLocks xmlns:a="http://schemas.openxmlformats.org/drawingml/2006/main" noChangeAspect="1"/>
+            </wp:cNvGraphicFramePr>
+            <a:graphic xmlns:a="http://schemas.openxmlformats.org/drawingml/2006/main">
+              <a:graphicData uri="http://schemas.openxmlformats.org/drawingml/2006/picture">
+                <pic:pic xmlns:pic="http://schemas.openxmlformats.org/drawingml/2006/picture">
+                  <pic:nvPicPr>
+                    <pic:cNvPr id="1" name=""/>
+                    <pic:cNvPicPr/>
+                  </pic:nvPicPr>
+                  <pic:blipFill>
+                    <a:blip r:embed="rId187"/>
+                    <a:stretch>
+                      <a:fillRect/>
+                    </a:stretch>
+                  </pic:blipFill>
+                  <pic:spPr>
+                    <a:xfrm>
+                      <a:off x="0" y="0"/>
+                      <a:ext cx="3057525" cy="904875"/>
+                    </a:xfrm>
+                    <a:prstGeom prst="rect">
+                      <a:avLst/>
+                    </a:prstGeom>
+                  </pic:spPr>
+                </pic:pic>
+              </a:graphicData>
+            </a:graphic>
+          </wp:inline>
+        </w:drawing>
+      </w:r>
+    </w:p>
+    <w:p>
+      <w:pPr>
+        <w:ind w:firstLine="708"/>
+        <w:jc w:val="center"/>
+      </w:pPr>
+      <w:r>
+        <w:rPr>
+          <w:noProof/>
+        </w:rPr>
+        <w:drawing>
+          <wp:inline distT="0" distB="0" distL="0" distR="0" wp14:anchorId="21587F69" wp14:editId="1446FD36">
+            <wp:extent cx="4105275" cy="2247900"/>
+            <wp:effectExtent l="0" t="0" r="9525" b="0"/>
+            <wp:docPr id="184" name="Imagem 184"/>
+            <wp:cNvGraphicFramePr>
+              <a:graphicFrameLocks xmlns:a="http://schemas.openxmlformats.org/drawingml/2006/main" noChangeAspect="1"/>
+            </wp:cNvGraphicFramePr>
+            <a:graphic xmlns:a="http://schemas.openxmlformats.org/drawingml/2006/main">
+              <a:graphicData uri="http://schemas.openxmlformats.org/drawingml/2006/picture">
+                <pic:pic xmlns:pic="http://schemas.openxmlformats.org/drawingml/2006/picture">
+                  <pic:nvPicPr>
+                    <pic:cNvPr id="1" name=""/>
+                    <pic:cNvPicPr/>
+                  </pic:nvPicPr>
+                  <pic:blipFill>
+                    <a:blip r:embed="rId188"/>
+                    <a:stretch>
+                      <a:fillRect/>
+                    </a:stretch>
+                  </pic:blipFill>
+                  <pic:spPr>
+                    <a:xfrm>
+                      <a:off x="0" y="0"/>
+                      <a:ext cx="4105275" cy="2247900"/>
+                    </a:xfrm>
+                    <a:prstGeom prst="rect">
+                      <a:avLst/>
+                    </a:prstGeom>
+                  </pic:spPr>
+                </pic:pic>
+              </a:graphicData>
+            </a:graphic>
+          </wp:inline>
+        </w:drawing>
+      </w:r>
+    </w:p>
+    <w:p>
+      <w:pPr>
+        <w:ind w:firstLine="708"/>
+        <w:jc w:val="both"/>
+      </w:pPr>
+      <w:r>
+        <w:t xml:space="preserve">Ex. </w:t>
+      </w:r>
+      <w:r>
+        <w:t>Obtenha o país e o orçamento total gasto na criação de filmes em cada país.</w:t>
+      </w:r>
+    </w:p>
+    <w:p>
+      <w:pPr>
+        <w:ind w:firstLine="708"/>
+        <w:jc w:val="both"/>
+      </w:pPr>
+      <w:r>
+        <w:rPr>
+          <w:noProof/>
+        </w:rPr>
+        <w:drawing>
+          <wp:inline distT="0" distB="0" distL="0" distR="0" wp14:anchorId="07C701FD" wp14:editId="5F523CD9">
+            <wp:extent cx="3019425" cy="962025"/>
+            <wp:effectExtent l="0" t="0" r="9525" b="9525"/>
+            <wp:docPr id="185" name="Imagem 185"/>
+            <wp:cNvGraphicFramePr>
+              <a:graphicFrameLocks xmlns:a="http://schemas.openxmlformats.org/drawingml/2006/main" noChangeAspect="1"/>
+            </wp:cNvGraphicFramePr>
+            <a:graphic xmlns:a="http://schemas.openxmlformats.org/drawingml/2006/main">
+              <a:graphicData uri="http://schemas.openxmlformats.org/drawingml/2006/picture">
+                <pic:pic xmlns:pic="http://schemas.openxmlformats.org/drawingml/2006/picture">
+                  <pic:nvPicPr>
+                    <pic:cNvPr id="1" name=""/>
+                    <pic:cNvPicPr/>
+                  </pic:nvPicPr>
+                  <pic:blipFill>
+                    <a:blip r:embed="rId189"/>
+                    <a:stretch>
+                      <a:fillRect/>
+                    </a:stretch>
+                  </pic:blipFill>
+                  <pic:spPr>
+                    <a:xfrm>
+                      <a:off x="0" y="0"/>
+                      <a:ext cx="3019425" cy="962025"/>
+                    </a:xfrm>
+                    <a:prstGeom prst="rect">
+                      <a:avLst/>
+                    </a:prstGeom>
+                  </pic:spPr>
+                </pic:pic>
+              </a:graphicData>
+            </a:graphic>
+          </wp:inline>
+        </w:drawing>
+      </w:r>
+    </w:p>
+    <w:p>
+      <w:pPr>
+        <w:ind w:firstLine="708"/>
+        <w:jc w:val="both"/>
+      </w:pPr>
+      <w:r>
+        <w:rPr>
+          <w:noProof/>
+        </w:rPr>
+        <w:lastRenderedPageBreak/>
+        <w:drawing>
+          <wp:inline distT="0" distB="0" distL="0" distR="0" wp14:anchorId="6DB4CCE7" wp14:editId="7FCD22F5">
+            <wp:extent cx="5105400" cy="2314575"/>
+            <wp:effectExtent l="0" t="0" r="0" b="9525"/>
+            <wp:docPr id="186" name="Imagem 186"/>
+            <wp:cNvGraphicFramePr>
+              <a:graphicFrameLocks xmlns:a="http://schemas.openxmlformats.org/drawingml/2006/main" noChangeAspect="1"/>
+            </wp:cNvGraphicFramePr>
+            <a:graphic xmlns:a="http://schemas.openxmlformats.org/drawingml/2006/main">
+              <a:graphicData uri="http://schemas.openxmlformats.org/drawingml/2006/picture">
+                <pic:pic xmlns:pic="http://schemas.openxmlformats.org/drawingml/2006/picture">
+                  <pic:nvPicPr>
+                    <pic:cNvPr id="1" name=""/>
+                    <pic:cNvPicPr/>
+                  </pic:nvPicPr>
+                  <pic:blipFill>
+                    <a:blip r:embed="rId190"/>
+                    <a:stretch>
+                      <a:fillRect/>
+                    </a:stretch>
+                  </pic:blipFill>
+                  <pic:spPr>
+                    <a:xfrm>
+                      <a:off x="0" y="0"/>
+                      <a:ext cx="5105400" cy="2314575"/>
+                    </a:xfrm>
+                    <a:prstGeom prst="rect">
+                      <a:avLst/>
+                    </a:prstGeom>
+                  </pic:spPr>
+                </pic:pic>
+              </a:graphicData>
+            </a:graphic>
+          </wp:inline>
+        </w:drawing>
+      </w:r>
+    </w:p>
+    <w:p>
+      <w:pPr>
+        <w:ind w:firstLine="708"/>
+        <w:jc w:val="both"/>
+      </w:pPr>
+      <w:r>
+        <w:t xml:space="preserve">Ex. </w:t>
+      </w:r>
+      <w:r>
+        <w:t>Obtenha o ano de lançamento, o país e o orçamento mais alto gastos em um filme para cada ano, para cada país. Classifique seus resultados por ano de lançamento e país.</w:t>
+      </w:r>
+    </w:p>
+    <w:p>
+      <w:pPr>
+        <w:ind w:firstLine="708"/>
+        <w:jc w:val="both"/>
+      </w:pPr>
+      <w:r>
+        <w:rPr>
+          <w:noProof/>
+        </w:rPr>
+        <w:drawing>
+          <wp:inline distT="0" distB="0" distL="0" distR="0" wp14:anchorId="06DFF0B6" wp14:editId="47983684">
+            <wp:extent cx="4438650" cy="1190625"/>
+            <wp:effectExtent l="0" t="0" r="0" b="9525"/>
+            <wp:docPr id="187" name="Imagem 187"/>
+            <wp:cNvGraphicFramePr>
+              <a:graphicFrameLocks xmlns:a="http://schemas.openxmlformats.org/drawingml/2006/main" noChangeAspect="1"/>
+            </wp:cNvGraphicFramePr>
+            <a:graphic xmlns:a="http://schemas.openxmlformats.org/drawingml/2006/main">
+              <a:graphicData uri="http://schemas.openxmlformats.org/drawingml/2006/picture">
+                <pic:pic xmlns:pic="http://schemas.openxmlformats.org/drawingml/2006/picture">
+                  <pic:nvPicPr>
+                    <pic:cNvPr id="1" name=""/>
+                    <pic:cNvPicPr/>
+                  </pic:nvPicPr>
+                  <pic:blipFill>
+                    <a:blip r:embed="rId191"/>
+                    <a:stretch>
+                      <a:fillRect/>
+                    </a:stretch>
+                  </pic:blipFill>
+                  <pic:spPr>
+                    <a:xfrm>
+                      <a:off x="0" y="0"/>
+                      <a:ext cx="4438650" cy="1190625"/>
+                    </a:xfrm>
+                    <a:prstGeom prst="rect">
+                      <a:avLst/>
+                    </a:prstGeom>
+                  </pic:spPr>
+                </pic:pic>
+              </a:graphicData>
+            </a:graphic>
+          </wp:inline>
+        </w:drawing>
+      </w:r>
+    </w:p>
+    <w:p>
+      <w:pPr>
+        <w:ind w:firstLine="708"/>
+        <w:jc w:val="both"/>
+      </w:pPr>
+      <w:r>
+        <w:rPr>
+          <w:noProof/>
+        </w:rPr>
+        <w:drawing>
+          <wp:inline distT="0" distB="0" distL="0" distR="0" wp14:anchorId="2411C667" wp14:editId="3B1B572A">
+            <wp:extent cx="5400040" cy="2061845"/>
+            <wp:effectExtent l="0" t="0" r="0" b="0"/>
+            <wp:docPr id="188" name="Imagem 188"/>
+            <wp:cNvGraphicFramePr>
+              <a:graphicFrameLocks xmlns:a="http://schemas.openxmlformats.org/drawingml/2006/main" noChangeAspect="1"/>
+            </wp:cNvGraphicFramePr>
+            <a:graphic xmlns:a="http://schemas.openxmlformats.org/drawingml/2006/main">
+              <a:graphicData uri="http://schemas.openxmlformats.org/drawingml/2006/picture">
+                <pic:pic xmlns:pic="http://schemas.openxmlformats.org/drawingml/2006/picture">
+                  <pic:nvPicPr>
+                    <pic:cNvPr id="1" name=""/>
+                    <pic:cNvPicPr/>
+                  </pic:nvPicPr>
+                  <pic:blipFill>
+                    <a:blip r:embed="rId192"/>
+                    <a:stretch>
+                      <a:fillRect/>
+                    </a:stretch>
+                  </pic:blipFill>
+                  <pic:spPr>
+                    <a:xfrm>
+                      <a:off x="0" y="0"/>
+                      <a:ext cx="5400040" cy="2061845"/>
+                    </a:xfrm>
+                    <a:prstGeom prst="rect">
+                      <a:avLst/>
+                    </a:prstGeom>
+                  </pic:spPr>
+                </pic:pic>
+              </a:graphicData>
+            </a:graphic>
+          </wp:inline>
+        </w:drawing>
+      </w:r>
+    </w:p>
+    <w:p>
+      <w:pPr>
+        <w:ind w:firstLine="708"/>
+        <w:jc w:val="both"/>
+      </w:pPr>
+      <w:r>
+        <w:t xml:space="preserve">Ex. </w:t>
+      </w:r>
+      <w:r>
+        <w:t>Obtenha o país, ano de lançamento e a quantia mais baixa gerada por ano de lançamento por país. Ordene seus resultados por país e ano de lançamento.</w:t>
+      </w:r>
+    </w:p>
+    <w:p>
+      <w:pPr>
+        <w:ind w:firstLine="708"/>
+        <w:jc w:val="both"/>
+      </w:pPr>
+      <w:r>
+        <w:rPr>
+          <w:noProof/>
+        </w:rPr>
+        <w:drawing>
+          <wp:inline distT="0" distB="0" distL="0" distR="0" wp14:anchorId="1FD427EB" wp14:editId="7E03AA5A">
+            <wp:extent cx="4314825" cy="1219200"/>
+            <wp:effectExtent l="0" t="0" r="9525" b="0"/>
+            <wp:docPr id="189" name="Imagem 189"/>
+            <wp:cNvGraphicFramePr>
+              <a:graphicFrameLocks xmlns:a="http://schemas.openxmlformats.org/drawingml/2006/main" noChangeAspect="1"/>
+            </wp:cNvGraphicFramePr>
+            <a:graphic xmlns:a="http://schemas.openxmlformats.org/drawingml/2006/main">
+              <a:graphicData uri="http://schemas.openxmlformats.org/drawingml/2006/picture">
+                <pic:pic xmlns:pic="http://schemas.openxmlformats.org/drawingml/2006/picture">
+                  <pic:nvPicPr>
+                    <pic:cNvPr id="1" name=""/>
+                    <pic:cNvPicPr/>
+                  </pic:nvPicPr>
+                  <pic:blipFill>
+                    <a:blip r:embed="rId193"/>
+                    <a:stretch>
+                      <a:fillRect/>
+                    </a:stretch>
+                  </pic:blipFill>
+                  <pic:spPr>
+                    <a:xfrm>
+                      <a:off x="0" y="0"/>
+                      <a:ext cx="4314825" cy="1219200"/>
+                    </a:xfrm>
+                    <a:prstGeom prst="rect">
+                      <a:avLst/>
+                    </a:prstGeom>
+                  </pic:spPr>
+                </pic:pic>
+              </a:graphicData>
+            </a:graphic>
+          </wp:inline>
+        </w:drawing>
+      </w:r>
+    </w:p>
+    <w:p>
+      <w:pPr>
+        <w:jc w:val="both"/>
+        <w:rPr>
+          <w:b/>
+          <w:bCs/>
+        </w:rPr>
+      </w:pPr>
+      <w:r>
+        <w:rPr>
+          <w:b/>
+          <w:bCs/>
+          <w:highlight w:val="yellow"/>
+        </w:rPr>
+        <w:t>HAVING</w:t>
+      </w:r>
+    </w:p>
+    <w:p>
+      <w:pPr>
+        <w:jc w:val="both"/>
+      </w:pPr>
+      <w:r>
+        <w:rPr>
+          <w:b/>
+          <w:bCs/>
+        </w:rPr>
+        <w:tab/>
+      </w:r>
+      <w:r>
+        <w:t>No SQL, funções agregadas não podem ser usadas nas cláusulas WHERE. Por exemplo, a seguinte consulta é inválida:</w:t>
+      </w:r>
+    </w:p>
+    <w:p>
+      <w:pPr>
+        <w:jc w:val="center"/>
+      </w:pPr>
+      <w:r>
+        <w:rPr>
+          <w:noProof/>
+        </w:rPr>
+        <w:lastRenderedPageBreak/>
+        <w:drawing>
+          <wp:inline distT="0" distB="0" distL="0" distR="0" wp14:anchorId="2D148691" wp14:editId="1F09CFBF">
+            <wp:extent cx="2095500" cy="800100"/>
+            <wp:effectExtent l="0" t="0" r="0" b="0"/>
+            <wp:docPr id="190" name="Imagem 190"/>
+            <wp:cNvGraphicFramePr>
+              <a:graphicFrameLocks xmlns:a="http://schemas.openxmlformats.org/drawingml/2006/main" noChangeAspect="1"/>
+            </wp:cNvGraphicFramePr>
+            <a:graphic xmlns:a="http://schemas.openxmlformats.org/drawingml/2006/main">
+              <a:graphicData uri="http://schemas.openxmlformats.org/drawingml/2006/picture">
+                <pic:pic xmlns:pic="http://schemas.openxmlformats.org/drawingml/2006/picture">
+                  <pic:nvPicPr>
+                    <pic:cNvPr id="1" name=""/>
+                    <pic:cNvPicPr/>
+                  </pic:nvPicPr>
+                  <pic:blipFill>
+                    <a:blip r:embed="rId194"/>
+                    <a:stretch>
+                      <a:fillRect/>
+                    </a:stretch>
+                  </pic:blipFill>
+                  <pic:spPr>
+                    <a:xfrm>
+                      <a:off x="0" y="0"/>
+                      <a:ext cx="2095500" cy="800100"/>
+                    </a:xfrm>
+                    <a:prstGeom prst="rect">
+                      <a:avLst/>
+                    </a:prstGeom>
+                  </pic:spPr>
+                </pic:pic>
+              </a:graphicData>
+            </a:graphic>
+          </wp:inline>
+        </w:drawing>
+      </w:r>
+    </w:p>
+    <w:p>
+      <w:pPr>
+        <w:jc w:val="both"/>
+      </w:pPr>
+      <w:r>
+        <w:tab/>
+      </w:r>
+      <w:r>
+        <w:t>Isso significa que se você deseja filtrar com base no resultado de uma função agregada, precisa</w:t>
+      </w:r>
+      <w:r>
+        <w:t>mos usar outra</w:t>
+      </w:r>
+      <w:r>
+        <w:t xml:space="preserve"> maneira! É aí que entra a cláusula HAVING. Por exemplo,</w:t>
+      </w:r>
+      <w:r>
+        <w:t xml:space="preserve"> </w:t>
+      </w:r>
+      <w:r>
+        <w:t>mostra apenas aqueles anos em que mais de 10 filmes foram lançados.</w:t>
+      </w:r>
+      <w:r>
+        <w:t xml:space="preserve"> </w:t>
+      </w:r>
+    </w:p>
+    <w:p>
+      <w:pPr>
+        <w:jc w:val="center"/>
+      </w:pPr>
+      <w:r>
+        <w:rPr>
+          <w:noProof/>
+        </w:rPr>
+        <w:drawing>
+          <wp:inline distT="0" distB="0" distL="0" distR="0" wp14:anchorId="3269A1EE" wp14:editId="60B94D29">
+            <wp:extent cx="2266950" cy="828675"/>
+            <wp:effectExtent l="0" t="0" r="0" b="9525"/>
+            <wp:docPr id="191" name="Imagem 191"/>
+            <wp:cNvGraphicFramePr>
+              <a:graphicFrameLocks xmlns:a="http://schemas.openxmlformats.org/drawingml/2006/main" noChangeAspect="1"/>
+            </wp:cNvGraphicFramePr>
+            <a:graphic xmlns:a="http://schemas.openxmlformats.org/drawingml/2006/main">
+              <a:graphicData uri="http://schemas.openxmlformats.org/drawingml/2006/picture">
+                <pic:pic xmlns:pic="http://schemas.openxmlformats.org/drawingml/2006/picture">
+                  <pic:nvPicPr>
+                    <pic:cNvPr id="1" name=""/>
+                    <pic:cNvPicPr/>
+                  </pic:nvPicPr>
+                  <pic:blipFill>
+                    <a:blip r:embed="rId195"/>
+                    <a:stretch>
+                      <a:fillRect/>
+                    </a:stretch>
+                  </pic:blipFill>
+                  <pic:spPr>
+                    <a:xfrm>
+                      <a:off x="0" y="0"/>
+                      <a:ext cx="2266950" cy="828675"/>
+                    </a:xfrm>
+                    <a:prstGeom prst="rect">
+                      <a:avLst/>
+                    </a:prstGeom>
+                  </pic:spPr>
+                </pic:pic>
+              </a:graphicData>
+            </a:graphic>
+          </wp:inline>
+        </w:drawing>
+      </w:r>
+    </w:p>
+    <w:p>
+      <w:pPr>
+        <w:jc w:val="center"/>
+      </w:pPr>
+      <w:r>
+        <w:rPr>
+          <w:noProof/>
+        </w:rPr>
+        <w:drawing>
+          <wp:inline distT="0" distB="0" distL="0" distR="0" wp14:anchorId="25C31CF7" wp14:editId="78865C3C">
+            <wp:extent cx="1847850" cy="2324100"/>
+            <wp:effectExtent l="0" t="0" r="0" b="0"/>
+            <wp:docPr id="192" name="Imagem 192"/>
+            <wp:cNvGraphicFramePr>
+              <a:graphicFrameLocks xmlns:a="http://schemas.openxmlformats.org/drawingml/2006/main" noChangeAspect="1"/>
+            </wp:cNvGraphicFramePr>
+            <a:graphic xmlns:a="http://schemas.openxmlformats.org/drawingml/2006/main">
+              <a:graphicData uri="http://schemas.openxmlformats.org/drawingml/2006/picture">
+                <pic:pic xmlns:pic="http://schemas.openxmlformats.org/drawingml/2006/picture">
+                  <pic:nvPicPr>
+                    <pic:cNvPr id="1" name=""/>
+                    <pic:cNvPicPr/>
+                  </pic:nvPicPr>
+                  <pic:blipFill>
+                    <a:blip r:embed="rId196"/>
+                    <a:stretch>
+                      <a:fillRect/>
+                    </a:stretch>
+                  </pic:blipFill>
+                  <pic:spPr>
+                    <a:xfrm>
+                      <a:off x="0" y="0"/>
+                      <a:ext cx="1847850" cy="2324100"/>
+                    </a:xfrm>
+                    <a:prstGeom prst="rect">
+                      <a:avLst/>
+                    </a:prstGeom>
+                  </pic:spPr>
+                </pic:pic>
+              </a:graphicData>
+            </a:graphic>
+          </wp:inline>
+        </w:drawing>
+      </w:r>
+    </w:p>
+    <w:p>
+      <w:pPr>
+        <w:jc w:val="both"/>
+      </w:pPr>
+      <w:r>
+        <w:t xml:space="preserve">Ex. </w:t>
+      </w:r>
+      <w:r>
+        <w:t>Em quantos anos diferentes foram lançados mais de 200 filmes?</w:t>
+      </w:r>
+      <w:r>
+        <w:t xml:space="preserve"> R: 13</w:t>
+      </w:r>
+    </w:p>
+    <w:p>
+      <w:pPr>
+        <w:jc w:val="center"/>
+      </w:pPr>
+      <w:r>
+        <w:rPr>
+          <w:noProof/>
+        </w:rPr>
+        <w:drawing>
+          <wp:inline distT="0" distB="0" distL="0" distR="0" wp14:anchorId="0DD8B73A" wp14:editId="78607E05">
+            <wp:extent cx="2867025" cy="1171575"/>
+            <wp:effectExtent l="0" t="0" r="9525" b="9525"/>
+            <wp:docPr id="193" name="Imagem 193"/>
+            <wp:cNvGraphicFramePr>
+              <a:graphicFrameLocks xmlns:a="http://schemas.openxmlformats.org/drawingml/2006/main" noChangeAspect="1"/>
+            </wp:cNvGraphicFramePr>
+            <a:graphic xmlns:a="http://schemas.openxmlformats.org/drawingml/2006/main">
+              <a:graphicData uri="http://schemas.openxmlformats.org/drawingml/2006/picture">
+                <pic:pic xmlns:pic="http://schemas.openxmlformats.org/drawingml/2006/picture">
+                  <pic:nvPicPr>
+                    <pic:cNvPr id="1" name=""/>
+                    <pic:cNvPicPr/>
+                  </pic:nvPicPr>
+                  <pic:blipFill>
+                    <a:blip r:embed="rId197"/>
+                    <a:stretch>
+                      <a:fillRect/>
+                    </a:stretch>
+                  </pic:blipFill>
+                  <pic:spPr>
+                    <a:xfrm>
+                      <a:off x="0" y="0"/>
+                      <a:ext cx="2867025" cy="1171575"/>
+                    </a:xfrm>
+                    <a:prstGeom prst="rect">
+                      <a:avLst/>
+                    </a:prstGeom>
+                  </pic:spPr>
+                </pic:pic>
+              </a:graphicData>
+            </a:graphic>
+          </wp:inline>
+        </w:drawing>
+      </w:r>
+    </w:p>
+    <w:p>
+      <w:pPr>
+        <w:jc w:val="center"/>
+      </w:pPr>
+      <w:r>
+        <w:rPr>
+          <w:noProof/>
+        </w:rPr>
+        <w:lastRenderedPageBreak/>
+        <w:drawing>
+          <wp:inline distT="0" distB="0" distL="0" distR="0" wp14:anchorId="0D91EAC4" wp14:editId="318DAF21">
+            <wp:extent cx="1695450" cy="2352675"/>
+            <wp:effectExtent l="0" t="0" r="0" b="9525"/>
+            <wp:docPr id="194" name="Imagem 194"/>
+            <wp:cNvGraphicFramePr>
+              <a:graphicFrameLocks xmlns:a="http://schemas.openxmlformats.org/drawingml/2006/main" noChangeAspect="1"/>
+            </wp:cNvGraphicFramePr>
+            <a:graphic xmlns:a="http://schemas.openxmlformats.org/drawingml/2006/main">
+              <a:graphicData uri="http://schemas.openxmlformats.org/drawingml/2006/picture">
+                <pic:pic xmlns:pic="http://schemas.openxmlformats.org/drawingml/2006/picture">
+                  <pic:nvPicPr>
+                    <pic:cNvPr id="1" name=""/>
+                    <pic:cNvPicPr/>
+                  </pic:nvPicPr>
+                  <pic:blipFill>
+                    <a:blip r:embed="rId198"/>
+                    <a:stretch>
+                      <a:fillRect/>
+                    </a:stretch>
+                  </pic:blipFill>
+                  <pic:spPr>
+                    <a:xfrm>
+                      <a:off x="0" y="0"/>
+                      <a:ext cx="1695450" cy="2352675"/>
+                    </a:xfrm>
+                    <a:prstGeom prst="rect">
+                      <a:avLst/>
+                    </a:prstGeom>
+                  </pic:spPr>
+                </pic:pic>
+              </a:graphicData>
+            </a:graphic>
+          </wp:inline>
+        </w:drawing>
+      </w:r>
+    </w:p>
+    <w:p>
+      <w:pPr>
+        <w:jc w:val="both"/>
+      </w:pPr>
+    </w:p>
+    <w:p>
+      <w:pPr>
+        <w:jc w:val="both"/>
+        <w:rPr>
+          <w:b/>
+          <w:bCs/>
+        </w:rPr>
+      </w:pPr>
+      <w:r>
+        <w:rPr>
+          <w:b/>
+          <w:bCs/>
+          <w:highlight w:val="yellow"/>
+        </w:rPr>
+        <w:t>EXERCÍCIO – ORDER BY, GROUP BY, HAVING</w:t>
+      </w:r>
+    </w:p>
+    <w:p>
+      <w:pPr>
+        <w:jc w:val="both"/>
+      </w:pPr>
+      <w:r>
+        <w:rPr>
+          <w:b/>
+          <w:bCs/>
+        </w:rPr>
+        <w:tab/>
+      </w:r>
+      <w:r>
+        <w:t>Agora, você escreverá uma consulta que retornará o orçamento médio e o lucro bruto médio dos filmes a cada ano após 1990, se o orçamento médio for superior a US $ 60 milhões.</w:t>
+      </w:r>
+    </w:p>
+    <w:p>
+      <w:pPr>
+        <w:jc w:val="both"/>
+      </w:pPr>
+    </w:p>
+    <w:p>
+      <w:pPr>
+        <w:jc w:val="both"/>
+      </w:pPr>
+      <w:r>
+        <w:t xml:space="preserve">Passo 1: </w:t>
+      </w:r>
+      <w:r>
+        <w:t>Obtenha o ano de lançamento, o orçamento e os ganhos brutos de cada filme na tabela de filmes</w:t>
+      </w:r>
+      <w:r>
+        <w:t>:</w:t>
+      </w:r>
+    </w:p>
+    <w:p>
+      <w:pPr>
+        <w:jc w:val="both"/>
+      </w:pPr>
+      <w:r>
+        <w:rPr>
+          <w:noProof/>
+        </w:rPr>
+        <w:drawing>
+          <wp:inline distT="0" distB="0" distL="0" distR="0" wp14:anchorId="20702A3A" wp14:editId="1993CFA7">
+            <wp:extent cx="3800475" cy="723900"/>
+            <wp:effectExtent l="0" t="0" r="9525" b="0"/>
+            <wp:docPr id="195" name="Imagem 195"/>
+            <wp:cNvGraphicFramePr>
+              <a:graphicFrameLocks xmlns:a="http://schemas.openxmlformats.org/drawingml/2006/main" noChangeAspect="1"/>
+            </wp:cNvGraphicFramePr>
+            <a:graphic xmlns:a="http://schemas.openxmlformats.org/drawingml/2006/main">
+              <a:graphicData uri="http://schemas.openxmlformats.org/drawingml/2006/picture">
+                <pic:pic xmlns:pic="http://schemas.openxmlformats.org/drawingml/2006/picture">
+                  <pic:nvPicPr>
+                    <pic:cNvPr id="1" name=""/>
+                    <pic:cNvPicPr/>
+                  </pic:nvPicPr>
+                  <pic:blipFill>
+                    <a:blip r:embed="rId199"/>
+                    <a:stretch>
+                      <a:fillRect/>
+                    </a:stretch>
+                  </pic:blipFill>
+                  <pic:spPr>
+                    <a:xfrm>
+                      <a:off x="0" y="0"/>
+                      <a:ext cx="3800475" cy="723900"/>
+                    </a:xfrm>
+                    <a:prstGeom prst="rect">
+                      <a:avLst/>
+                    </a:prstGeom>
+                  </pic:spPr>
+                </pic:pic>
+              </a:graphicData>
+            </a:graphic>
+          </wp:inline>
+        </w:drawing>
+      </w:r>
+    </w:p>
+    <w:p>
+      <w:pPr>
+        <w:jc w:val="both"/>
+      </w:pPr>
+      <w:r>
+        <w:rPr>
+          <w:noProof/>
+        </w:rPr>
+        <w:drawing>
+          <wp:inline distT="0" distB="0" distL="0" distR="0" wp14:anchorId="5A25AF71" wp14:editId="7AD3558A">
+            <wp:extent cx="5400040" cy="2225675"/>
+            <wp:effectExtent l="0" t="0" r="0" b="3175"/>
+            <wp:docPr id="196" name="Imagem 196"/>
+            <wp:cNvGraphicFramePr>
+              <a:graphicFrameLocks xmlns:a="http://schemas.openxmlformats.org/drawingml/2006/main" noChangeAspect="1"/>
+            </wp:cNvGraphicFramePr>
+            <a:graphic xmlns:a="http://schemas.openxmlformats.org/drawingml/2006/main">
+              <a:graphicData uri="http://schemas.openxmlformats.org/drawingml/2006/picture">
+                <pic:pic xmlns:pic="http://schemas.openxmlformats.org/drawingml/2006/picture">
+                  <pic:nvPicPr>
+                    <pic:cNvPr id="1" name=""/>
+                    <pic:cNvPicPr/>
+                  </pic:nvPicPr>
+                  <pic:blipFill>
+                    <a:blip r:embed="rId200"/>
+                    <a:stretch>
+                      <a:fillRect/>
+                    </a:stretch>
+                  </pic:blipFill>
+                  <pic:spPr>
+                    <a:xfrm>
+                      <a:off x="0" y="0"/>
+                      <a:ext cx="5400040" cy="2225675"/>
+                    </a:xfrm>
+                    <a:prstGeom prst="rect">
+                      <a:avLst/>
+                    </a:prstGeom>
+                  </pic:spPr>
+                </pic:pic>
+              </a:graphicData>
+            </a:graphic>
+          </wp:inline>
+        </w:drawing>
+      </w:r>
+    </w:p>
+    <w:p>
+      <w:pPr>
+        <w:jc w:val="both"/>
+      </w:pPr>
+      <w:r>
+        <w:t xml:space="preserve">Passo 2: </w:t>
+      </w:r>
+      <w:r>
+        <w:t>Modifique sua consulta para incluir apenas registros com um release_ano após 1990.</w:t>
+      </w:r>
+    </w:p>
+    <w:p>
+      <w:pPr>
+        <w:jc w:val="both"/>
+      </w:pPr>
+      <w:r>
+        <w:rPr>
+          <w:noProof/>
+        </w:rPr>
+        <w:drawing>
+          <wp:inline distT="0" distB="0" distL="0" distR="0" wp14:anchorId="0F291638" wp14:editId="0E1D41FE">
+            <wp:extent cx="3781425" cy="1019175"/>
+            <wp:effectExtent l="0" t="0" r="9525" b="9525"/>
+            <wp:docPr id="198" name="Imagem 198"/>
+            <wp:cNvGraphicFramePr>
+              <a:graphicFrameLocks xmlns:a="http://schemas.openxmlformats.org/drawingml/2006/main" noChangeAspect="1"/>
+            </wp:cNvGraphicFramePr>
+            <a:graphic xmlns:a="http://schemas.openxmlformats.org/drawingml/2006/main">
+              <a:graphicData uri="http://schemas.openxmlformats.org/drawingml/2006/picture">
+                <pic:pic xmlns:pic="http://schemas.openxmlformats.org/drawingml/2006/picture">
+                  <pic:nvPicPr>
+                    <pic:cNvPr id="1" name=""/>
+                    <pic:cNvPicPr/>
+                  </pic:nvPicPr>
+                  <pic:blipFill>
+                    <a:blip r:embed="rId201"/>
+                    <a:stretch>
+                      <a:fillRect/>
+                    </a:stretch>
+                  </pic:blipFill>
+                  <pic:spPr>
+                    <a:xfrm>
+                      <a:off x="0" y="0"/>
+                      <a:ext cx="3781425" cy="1019175"/>
+                    </a:xfrm>
+                    <a:prstGeom prst="rect">
+                      <a:avLst/>
+                    </a:prstGeom>
+                  </pic:spPr>
+                </pic:pic>
+              </a:graphicData>
+            </a:graphic>
+          </wp:inline>
+        </w:drawing>
+      </w:r>
+    </w:p>
+    <w:p>
+      <w:pPr>
+        <w:jc w:val="both"/>
+      </w:pPr>
+      <w:r>
+        <w:rPr>
+          <w:noProof/>
+        </w:rPr>
+        <w:lastRenderedPageBreak/>
+        <w:drawing>
+          <wp:inline distT="0" distB="0" distL="0" distR="0" wp14:anchorId="7C467ADE" wp14:editId="65DF6B23">
+            <wp:extent cx="5400040" cy="2136140"/>
+            <wp:effectExtent l="0" t="0" r="0" b="0"/>
+            <wp:docPr id="199" name="Imagem 199"/>
+            <wp:cNvGraphicFramePr>
+              <a:graphicFrameLocks xmlns:a="http://schemas.openxmlformats.org/drawingml/2006/main" noChangeAspect="1"/>
+            </wp:cNvGraphicFramePr>
+            <a:graphic xmlns:a="http://schemas.openxmlformats.org/drawingml/2006/main">
+              <a:graphicData uri="http://schemas.openxmlformats.org/drawingml/2006/picture">
+                <pic:pic xmlns:pic="http://schemas.openxmlformats.org/drawingml/2006/picture">
+                  <pic:nvPicPr>
+                    <pic:cNvPr id="1" name=""/>
+                    <pic:cNvPicPr/>
+                  </pic:nvPicPr>
+                  <pic:blipFill>
+                    <a:blip r:embed="rId202"/>
+                    <a:stretch>
+                      <a:fillRect/>
+                    </a:stretch>
+                  </pic:blipFill>
+                  <pic:spPr>
+                    <a:xfrm>
+                      <a:off x="0" y="0"/>
+                      <a:ext cx="5400040" cy="2136140"/>
+                    </a:xfrm>
+                    <a:prstGeom prst="rect">
+                      <a:avLst/>
+                    </a:prstGeom>
+                  </pic:spPr>
+                </pic:pic>
+              </a:graphicData>
+            </a:graphic>
+          </wp:inline>
+        </w:drawing>
+      </w:r>
+    </w:p>
+    <w:p>
+      <w:pPr>
+        <w:jc w:val="both"/>
+      </w:pPr>
+      <w:r>
+        <w:t>Passo 3: Remova a coluna budget e gross, e agrupe seus resultados por release_year:</w:t>
+      </w:r>
+    </w:p>
+    <w:p>
+      <w:pPr>
+        <w:jc w:val="both"/>
+      </w:pPr>
+      <w:r>
+        <w:rPr>
+          <w:noProof/>
+        </w:rPr>
+        <w:drawing>
+          <wp:inline distT="0" distB="0" distL="0" distR="0" wp14:anchorId="2DC5B6EA" wp14:editId="48E88A25">
+            <wp:extent cx="2895600" cy="1162050"/>
+            <wp:effectExtent l="0" t="0" r="0" b="0"/>
+            <wp:docPr id="201" name="Imagem 201"/>
+            <wp:cNvGraphicFramePr>
+              <a:graphicFrameLocks xmlns:a="http://schemas.openxmlformats.org/drawingml/2006/main" noChangeAspect="1"/>
+            </wp:cNvGraphicFramePr>
+            <a:graphic xmlns:a="http://schemas.openxmlformats.org/drawingml/2006/main">
+              <a:graphicData uri="http://schemas.openxmlformats.org/drawingml/2006/picture">
+                <pic:pic xmlns:pic="http://schemas.openxmlformats.org/drawingml/2006/picture">
+                  <pic:nvPicPr>
+                    <pic:cNvPr id="1" name=""/>
+                    <pic:cNvPicPr/>
+                  </pic:nvPicPr>
+                  <pic:blipFill>
+                    <a:blip r:embed="rId203"/>
+                    <a:stretch>
+                      <a:fillRect/>
+                    </a:stretch>
+                  </pic:blipFill>
+                  <pic:spPr>
+                    <a:xfrm>
+                      <a:off x="0" y="0"/>
+                      <a:ext cx="2895600" cy="1162050"/>
+                    </a:xfrm>
+                    <a:prstGeom prst="rect">
+                      <a:avLst/>
+                    </a:prstGeom>
+                  </pic:spPr>
+                </pic:pic>
+              </a:graphicData>
+            </a:graphic>
+          </wp:inline>
+        </w:drawing>
+      </w:r>
+    </w:p>
+    <w:p>
+      <w:pPr>
+        <w:jc w:val="both"/>
+      </w:pPr>
+      <w:r>
+        <w:rPr>
+          <w:noProof/>
+        </w:rPr>
+        <w:drawing>
+          <wp:inline distT="0" distB="0" distL="0" distR="0" wp14:anchorId="27E8FC52" wp14:editId="60B6A317">
+            <wp:extent cx="1685925" cy="2266950"/>
+            <wp:effectExtent l="0" t="0" r="9525" b="0"/>
+            <wp:docPr id="202" name="Imagem 202"/>
+            <wp:cNvGraphicFramePr>
+              <a:graphicFrameLocks xmlns:a="http://schemas.openxmlformats.org/drawingml/2006/main" noChangeAspect="1"/>
+            </wp:cNvGraphicFramePr>
+            <a:graphic xmlns:a="http://schemas.openxmlformats.org/drawingml/2006/main">
+              <a:graphicData uri="http://schemas.openxmlformats.org/drawingml/2006/picture">
+                <pic:pic xmlns:pic="http://schemas.openxmlformats.org/drawingml/2006/picture">
+                  <pic:nvPicPr>
+                    <pic:cNvPr id="1" name=""/>
+                    <pic:cNvPicPr/>
+                  </pic:nvPicPr>
+                  <pic:blipFill>
+                    <a:blip r:embed="rId204"/>
+                    <a:stretch>
+                      <a:fillRect/>
+                    </a:stretch>
+                  </pic:blipFill>
+                  <pic:spPr>
+                    <a:xfrm>
+                      <a:off x="0" y="0"/>
+                      <a:ext cx="1685925" cy="2266950"/>
+                    </a:xfrm>
+                    <a:prstGeom prst="rect">
+                      <a:avLst/>
+                    </a:prstGeom>
+                  </pic:spPr>
+                </pic:pic>
+              </a:graphicData>
+            </a:graphic>
+          </wp:inline>
+        </w:drawing>
+      </w:r>
+    </w:p>
+    <w:p>
+      <w:pPr>
+        <w:jc w:val="both"/>
+      </w:pPr>
+      <w:r>
+        <w:t xml:space="preserve">Passo 4: </w:t>
+      </w:r>
+      <w:r>
+        <w:t>Modifique sua consulta para incluir o orçamento médio e os ganhos brutos médios dos resultados que você tem até o momento. Alias</w:t>
+      </w:r>
+      <w:r>
+        <w:t>e</w:t>
+      </w:r>
+      <w:r>
+        <w:t xml:space="preserve"> o orçamento médio como avg_budget; alias</w:t>
+      </w:r>
+      <w:r>
+        <w:t>e</w:t>
+      </w:r>
+      <w:r>
+        <w:t xml:space="preserve"> o lucro bruto médio como avg_gross.</w:t>
+      </w:r>
+    </w:p>
+    <w:p>
+      <w:pPr>
+        <w:jc w:val="both"/>
+        <w:rPr>
+          <w:noProof/>
+        </w:rPr>
+      </w:pPr>
+      <w:r>
+        <w:rPr>
+          <w:noProof/>
+        </w:rPr>
+        <w:lastRenderedPageBreak/>
+        <w:drawing>
+          <wp:inline distT="0" distB="0" distL="0" distR="0" wp14:anchorId="70151E83" wp14:editId="79558A2B">
+            <wp:extent cx="2962275" cy="1571625"/>
+            <wp:effectExtent l="0" t="0" r="9525" b="9525"/>
+            <wp:docPr id="203" name="Imagem 203"/>
+            <wp:cNvGraphicFramePr>
+              <a:graphicFrameLocks xmlns:a="http://schemas.openxmlformats.org/drawingml/2006/main" noChangeAspect="1"/>
+            </wp:cNvGraphicFramePr>
+            <a:graphic xmlns:a="http://schemas.openxmlformats.org/drawingml/2006/main">
+              <a:graphicData uri="http://schemas.openxmlformats.org/drawingml/2006/picture">
+                <pic:pic xmlns:pic="http://schemas.openxmlformats.org/drawingml/2006/picture">
+                  <pic:nvPicPr>
+                    <pic:cNvPr id="1" name=""/>
+                    <pic:cNvPicPr/>
+                  </pic:nvPicPr>
+                  <pic:blipFill>
+                    <a:blip r:embed="rId205"/>
+                    <a:stretch>
+                      <a:fillRect/>
+                    </a:stretch>
+                  </pic:blipFill>
+                  <pic:spPr>
+                    <a:xfrm>
+                      <a:off x="0" y="0"/>
+                      <a:ext cx="2962275" cy="1571625"/>
+                    </a:xfrm>
+                    <a:prstGeom prst="rect">
+                      <a:avLst/>
+                    </a:prstGeom>
+                  </pic:spPr>
+                </pic:pic>
+              </a:graphicData>
+            </a:graphic>
+          </wp:inline>
+        </w:drawing>
+      </w:r>
+      <w:r>
+        <w:rPr>
+          <w:noProof/>
+        </w:rPr>
+        <w:t xml:space="preserve"> </w:t>
+      </w:r>
+      <w:r>
+        <w:rPr>
+          <w:noProof/>
+        </w:rPr>
+        <w:drawing>
+          <wp:inline distT="0" distB="0" distL="0" distR="0" wp14:anchorId="37B17091" wp14:editId="548DD1CA">
+            <wp:extent cx="5400040" cy="2047875"/>
+            <wp:effectExtent l="0" t="0" r="0" b="9525"/>
+            <wp:docPr id="204" name="Imagem 204"/>
+            <wp:cNvGraphicFramePr>
+              <a:graphicFrameLocks xmlns:a="http://schemas.openxmlformats.org/drawingml/2006/main" noChangeAspect="1"/>
+            </wp:cNvGraphicFramePr>
+            <a:graphic xmlns:a="http://schemas.openxmlformats.org/drawingml/2006/main">
+              <a:graphicData uri="http://schemas.openxmlformats.org/drawingml/2006/picture">
+                <pic:pic xmlns:pic="http://schemas.openxmlformats.org/drawingml/2006/picture">
+                  <pic:nvPicPr>
+                    <pic:cNvPr id="1" name=""/>
+                    <pic:cNvPicPr/>
+                  </pic:nvPicPr>
+                  <pic:blipFill>
+                    <a:blip r:embed="rId206"/>
+                    <a:stretch>
+                      <a:fillRect/>
+                    </a:stretch>
+                  </pic:blipFill>
+                  <pic:spPr>
+                    <a:xfrm>
+                      <a:off x="0" y="0"/>
+                      <a:ext cx="5400040" cy="2047875"/>
+                    </a:xfrm>
+                    <a:prstGeom prst="rect">
+                      <a:avLst/>
+                    </a:prstGeom>
+                  </pic:spPr>
+                </pic:pic>
+              </a:graphicData>
+            </a:graphic>
+          </wp:inline>
+        </w:drawing>
+      </w:r>
+    </w:p>
+    <w:p>
+      <w:pPr>
+        <w:jc w:val="both"/>
+      </w:pPr>
+      <w:r>
+        <w:rPr>
+          <w:noProof/>
+        </w:rPr>
+        <w:t xml:space="preserve">Passo 5: </w:t>
+      </w:r>
+      <w:r>
+        <w:rPr>
+          <w:noProof/>
+        </w:rPr>
+        <w:t>Modifique sua consulta para incluir apenas os anos com um orçamento médio superior a US $ 60 milhões.</w:t>
+      </w:r>
+    </w:p>
+    <w:p>
+      <w:pPr>
+        <w:jc w:val="both"/>
+        <w:rPr>
+          <w:noProof/>
+        </w:rPr>
+      </w:pPr>
+      <w:r>
+        <w:rPr>
+          <w:noProof/>
+        </w:rPr>
+        <w:t xml:space="preserve"> </w:t>
+      </w:r>
+      <w:r>
+        <w:rPr>
+          <w:noProof/>
+        </w:rPr>
+        <w:drawing>
+          <wp:inline distT="0" distB="0" distL="0" distR="0" wp14:anchorId="01399E3B" wp14:editId="24CE8322">
+            <wp:extent cx="3324225" cy="1809750"/>
+            <wp:effectExtent l="0" t="0" r="9525" b="0"/>
+            <wp:docPr id="206" name="Imagem 206"/>
+            <wp:cNvGraphicFramePr>
+              <a:graphicFrameLocks xmlns:a="http://schemas.openxmlformats.org/drawingml/2006/main" noChangeAspect="1"/>
+            </wp:cNvGraphicFramePr>
+            <a:graphic xmlns:a="http://schemas.openxmlformats.org/drawingml/2006/main">
+              <a:graphicData uri="http://schemas.openxmlformats.org/drawingml/2006/picture">
+                <pic:pic xmlns:pic="http://schemas.openxmlformats.org/drawingml/2006/picture">
+                  <pic:nvPicPr>
+                    <pic:cNvPr id="1" name=""/>
+                    <pic:cNvPicPr/>
+                  </pic:nvPicPr>
+                  <pic:blipFill>
+                    <a:blip r:embed="rId207"/>
+                    <a:stretch>
+                      <a:fillRect/>
+                    </a:stretch>
+                  </pic:blipFill>
+                  <pic:spPr>
+                    <a:xfrm>
+                      <a:off x="0" y="0"/>
+                      <a:ext cx="3324225" cy="1809750"/>
+                    </a:xfrm>
+                    <a:prstGeom prst="rect">
+                      <a:avLst/>
+                    </a:prstGeom>
+                  </pic:spPr>
+                </pic:pic>
+              </a:graphicData>
+            </a:graphic>
+          </wp:inline>
+        </w:drawing>
+      </w:r>
+    </w:p>
+    <w:p>
+      <w:pPr>
+        <w:jc w:val="both"/>
+      </w:pPr>
+      <w:r>
+        <w:rPr>
+          <w:noProof/>
+        </w:rPr>
+        <w:drawing>
+          <wp:inline distT="0" distB="0" distL="0" distR="0" wp14:anchorId="66940F1D" wp14:editId="78A4CB05">
+            <wp:extent cx="5400040" cy="1986280"/>
+            <wp:effectExtent l="0" t="0" r="0" b="0"/>
+            <wp:docPr id="207" name="Imagem 207"/>
+            <wp:cNvGraphicFramePr>
+              <a:graphicFrameLocks xmlns:a="http://schemas.openxmlformats.org/drawingml/2006/main" noChangeAspect="1"/>
+            </wp:cNvGraphicFramePr>
+            <a:graphic xmlns:a="http://schemas.openxmlformats.org/drawingml/2006/main">
+              <a:graphicData uri="http://schemas.openxmlformats.org/drawingml/2006/picture">
+                <pic:pic xmlns:pic="http://schemas.openxmlformats.org/drawingml/2006/picture">
+                  <pic:nvPicPr>
+                    <pic:cNvPr id="1" name=""/>
+                    <pic:cNvPicPr/>
+                  </pic:nvPicPr>
+                  <pic:blipFill>
+                    <a:blip r:embed="rId208"/>
+                    <a:stretch>
+                      <a:fillRect/>
+                    </a:stretch>
+                  </pic:blipFill>
+                  <pic:spPr>
+                    <a:xfrm>
+                      <a:off x="0" y="0"/>
+                      <a:ext cx="5400040" cy="1986280"/>
+                    </a:xfrm>
+                    <a:prstGeom prst="rect">
+                      <a:avLst/>
+                    </a:prstGeom>
+                  </pic:spPr>
+                </pic:pic>
+              </a:graphicData>
+            </a:graphic>
+          </wp:inline>
+        </w:drawing>
+      </w:r>
+    </w:p>
+    <w:p>
+      <w:pPr>
+        <w:jc w:val="both"/>
+      </w:pPr>
+      <w:r>
+        <w:t xml:space="preserve">Passo 6: Finalmente, modifique sua query para ordenar os resultados do </w:t>
+      </w:r>
+      <w:r>
+        <w:t>maior ganho bruto médio para menor.</w:t>
+      </w:r>
+    </w:p>
+    <w:p>
+      <w:pPr>
+        <w:jc w:val="both"/>
+      </w:pPr>
+      <w:r>
+        <w:rPr>
+          <w:noProof/>
+        </w:rPr>
+        <w:lastRenderedPageBreak/>
+        <w:drawing>
+          <wp:inline distT="0" distB="0" distL="0" distR="0" wp14:anchorId="07556FF9" wp14:editId="72B972FC">
+            <wp:extent cx="5400040" cy="1520825"/>
+            <wp:effectExtent l="0" t="0" r="0" b="3175"/>
+            <wp:docPr id="210" name="Imagem 210"/>
+            <wp:cNvGraphicFramePr>
+              <a:graphicFrameLocks xmlns:a="http://schemas.openxmlformats.org/drawingml/2006/main" noChangeAspect="1"/>
+            </wp:cNvGraphicFramePr>
+            <a:graphic xmlns:a="http://schemas.openxmlformats.org/drawingml/2006/main">
+              <a:graphicData uri="http://schemas.openxmlformats.org/drawingml/2006/picture">
+                <pic:pic xmlns:pic="http://schemas.openxmlformats.org/drawingml/2006/picture">
+                  <pic:nvPicPr>
+                    <pic:cNvPr id="1" name=""/>
+                    <pic:cNvPicPr/>
+                  </pic:nvPicPr>
+                  <pic:blipFill>
+                    <a:blip r:embed="rId209"/>
+                    <a:stretch>
+                      <a:fillRect/>
+                    </a:stretch>
+                  </pic:blipFill>
+                  <pic:spPr>
+                    <a:xfrm>
+                      <a:off x="0" y="0"/>
+                      <a:ext cx="5400040" cy="1520825"/>
+                    </a:xfrm>
+                    <a:prstGeom prst="rect">
+                      <a:avLst/>
+                    </a:prstGeom>
+                  </pic:spPr>
+                </pic:pic>
+              </a:graphicData>
+            </a:graphic>
+          </wp:inline>
+        </w:drawing>
+      </w:r>
+    </w:p>
+    <w:p>
+      <w:pPr>
+        <w:jc w:val="both"/>
+      </w:pPr>
+      <w:r>
+        <w:rPr>
+          <w:noProof/>
+        </w:rPr>
+        <w:drawing>
+          <wp:inline distT="0" distB="0" distL="0" distR="0" wp14:anchorId="4F223ACB" wp14:editId="7F16BE2C">
+            <wp:extent cx="5400040" cy="1958975"/>
+            <wp:effectExtent l="0" t="0" r="0" b="3175"/>
+            <wp:docPr id="211" name="Imagem 211"/>
+            <wp:cNvGraphicFramePr>
+              <a:graphicFrameLocks xmlns:a="http://schemas.openxmlformats.org/drawingml/2006/main" noChangeAspect="1"/>
+            </wp:cNvGraphicFramePr>
+            <a:graphic xmlns:a="http://schemas.openxmlformats.org/drawingml/2006/main">
+              <a:graphicData uri="http://schemas.openxmlformats.org/drawingml/2006/picture">
+                <pic:pic xmlns:pic="http://schemas.openxmlformats.org/drawingml/2006/picture">
+                  <pic:nvPicPr>
+                    <pic:cNvPr id="1" name=""/>
+                    <pic:cNvPicPr/>
+                  </pic:nvPicPr>
+                  <pic:blipFill>
+                    <a:blip r:embed="rId210"/>
+                    <a:stretch>
+                      <a:fillRect/>
+                    </a:stretch>
+                  </pic:blipFill>
+                  <pic:spPr>
+                    <a:xfrm>
+                      <a:off x="0" y="0"/>
+                      <a:ext cx="5400040" cy="1958975"/>
+                    </a:xfrm>
+                    <a:prstGeom prst="rect">
+                      <a:avLst/>
+                    </a:prstGeom>
+                  </pic:spPr>
+                </pic:pic>
+              </a:graphicData>
+            </a:graphic>
+          </wp:inline>
+        </w:drawing>
+      </w:r>
+    </w:p>
+    <w:p>
+      <w:pPr>
+        <w:jc w:val="both"/>
+      </w:pPr>
+    </w:p>
+    <w:p>
+      <w:pPr>
+        <w:jc w:val="both"/>
+        <w:rPr>
+          <w:b/>
+          <w:bCs/>
+        </w:rPr>
+      </w:pPr>
+      <w:r>
+        <w:rPr>
+          <w:b/>
+          <w:bCs/>
+          <w:highlight w:val="yellow"/>
+        </w:rPr>
+        <w:t>EXERCÍCIO 2</w:t>
+      </w:r>
+      <w:r>
+        <w:rPr>
+          <w:b/>
+          <w:bCs/>
+        </w:rPr>
+        <w:t xml:space="preserve"> </w:t>
+      </w:r>
+    </w:p>
+    <w:p>
+      <w:pPr>
+        <w:jc w:val="both"/>
+      </w:pPr>
+      <w:r>
+        <w:rPr>
+          <w:b/>
+          <w:bCs/>
+        </w:rPr>
+        <w:tab/>
+      </w:r>
+      <w:r>
+        <w:t>Obtenha o país, o orçamento médio e a receita bruta média dos países que fizeram mais de 10 filmes. Ordene o resultado pelo nome do país e limite o número de resultados exibidos para 5. Você deve usar alias</w:t>
+      </w:r>
+      <w:r>
+        <w:t>e: average as avg</w:t>
+      </w:r>
+      <w:r>
+        <w:t>_budget e avg_gross, respectivamente.</w:t>
+      </w:r>
+    </w:p>
+    <w:p>
+      <w:pPr>
+        <w:jc w:val="both"/>
+      </w:pPr>
+      <w:r>
+        <w:rPr>
+          <w:noProof/>
+        </w:rPr>
+        <w:drawing>
+          <wp:inline distT="0" distB="0" distL="0" distR="0" wp14:anchorId="2A89F039" wp14:editId="13B2AB6B">
+            <wp:extent cx="5400040" cy="1238885"/>
+            <wp:effectExtent l="0" t="0" r="0" b="0"/>
+            <wp:docPr id="212" name="Imagem 212"/>
+            <wp:cNvGraphicFramePr>
+              <a:graphicFrameLocks xmlns:a="http://schemas.openxmlformats.org/drawingml/2006/main" noChangeAspect="1"/>
+            </wp:cNvGraphicFramePr>
+            <a:graphic xmlns:a="http://schemas.openxmlformats.org/drawingml/2006/main">
+              <a:graphicData uri="http://schemas.openxmlformats.org/drawingml/2006/picture">
+                <pic:pic xmlns:pic="http://schemas.openxmlformats.org/drawingml/2006/picture">
+                  <pic:nvPicPr>
+                    <pic:cNvPr id="1" name=""/>
+                    <pic:cNvPicPr/>
+                  </pic:nvPicPr>
+                  <pic:blipFill>
+                    <a:blip r:embed="rId211"/>
+                    <a:stretch>
+                      <a:fillRect/>
+                    </a:stretch>
+                  </pic:blipFill>
+                  <pic:spPr>
+                    <a:xfrm>
+                      <a:off x="0" y="0"/>
+                      <a:ext cx="5400040" cy="1238885"/>
+                    </a:xfrm>
+                    <a:prstGeom prst="rect">
+                      <a:avLst/>
+                    </a:prstGeom>
+                  </pic:spPr>
+                </pic:pic>
+              </a:graphicData>
+            </a:graphic>
+          </wp:inline>
+        </w:drawing>
+      </w:r>
+    </w:p>
+    <w:p>
+      <w:pPr>
+        <w:jc w:val="both"/>
+      </w:pPr>
+      <w:r>
+        <w:rPr>
+          <w:noProof/>
+        </w:rPr>
+        <w:drawing>
+          <wp:inline distT="0" distB="0" distL="0" distR="0" wp14:anchorId="70B5BF25" wp14:editId="6EC4713A">
+            <wp:extent cx="5400040" cy="2010410"/>
+            <wp:effectExtent l="0" t="0" r="0" b="8890"/>
+            <wp:docPr id="213" name="Imagem 213"/>
+            <wp:cNvGraphicFramePr>
+              <a:graphicFrameLocks xmlns:a="http://schemas.openxmlformats.org/drawingml/2006/main" noChangeAspect="1"/>
+            </wp:cNvGraphicFramePr>
+            <a:graphic xmlns:a="http://schemas.openxmlformats.org/drawingml/2006/main">
+              <a:graphicData uri="http://schemas.openxmlformats.org/drawingml/2006/picture">
+                <pic:pic xmlns:pic="http://schemas.openxmlformats.org/drawingml/2006/picture">
+                  <pic:nvPicPr>
+                    <pic:cNvPr id="1" name=""/>
+                    <pic:cNvPicPr/>
+                  </pic:nvPicPr>
+                  <pic:blipFill>
+                    <a:blip r:embed="rId212"/>
+                    <a:stretch>
+                      <a:fillRect/>
+                    </a:stretch>
+                  </pic:blipFill>
+                  <pic:spPr>
+                    <a:xfrm>
+                      <a:off x="0" y="0"/>
+                      <a:ext cx="5400040" cy="2010410"/>
+                    </a:xfrm>
+                    <a:prstGeom prst="rect">
+                      <a:avLst/>
+                    </a:prstGeom>
+                  </pic:spPr>
+                </pic:pic>
+              </a:graphicData>
+            </a:graphic>
+          </wp:inline>
+        </w:drawing>
+      </w:r>
+    </w:p>
+    <w:p>
+      <w:pPr>
+        <w:jc w:val="both"/>
+        <w:rPr>
+          <w:b/>
+          <w:bCs/>
+        </w:rPr>
+      </w:pPr>
+      <w:r>
+        <w:rPr>
+          <w:b/>
+          <w:bCs/>
+          <w:highlight w:val="yellow"/>
+        </w:rPr>
+        <w:t>EXERCÍCIO 3</w:t>
+      </w:r>
+    </w:p>
+    <w:p>
+      <w:pPr>
+        <w:jc w:val="both"/>
+      </w:pPr>
+      <w:r>
+        <w:rPr>
+          <w:b/>
+          <w:bCs/>
+        </w:rPr>
+        <w:lastRenderedPageBreak/>
+        <w:tab/>
+      </w:r>
+      <w:r>
+        <w:t xml:space="preserve">Agora temos o conhecimento básico de SQL. Até agora os resultados vêm de apenas uma tabela (films ou people). No mundo real, frequentemente queremos consultar múltiplas tabelas. Por exemplo, </w:t>
+      </w:r>
+      <w:r>
+        <w:t>e se você quiser ver a pontuação do IMDB para um filme em particular?</w:t>
+      </w:r>
+    </w:p>
+    <w:p>
+      <w:pPr>
+        <w:ind w:firstLine="708"/>
+        <w:jc w:val="both"/>
+      </w:pPr>
+      <w:r>
+        <w:t>Nesse caso, você deseja obter o ID do filme da tabela de filmes e usá-lo para obter informações do IMDB da tabela de comentários. No SQL, esse conceito é conhecido como junção</w:t>
+      </w:r>
+      <w:r>
+        <w:t xml:space="preserve"> (join)</w:t>
+      </w:r>
+      <w:r>
+        <w:t>, e uma junção básica é mostrada no editor à direita.</w:t>
+      </w:r>
+    </w:p>
+    <w:p>
+      <w:pPr>
+        <w:ind w:firstLine="708"/>
+        <w:jc w:val="both"/>
+      </w:pPr>
+      <w:r>
+        <w:t>A consulta no editor obtém a pontuação do IMDB para o filme To Kill a Mockingbird</w:t>
+      </w:r>
+      <w:r>
+        <w:t>.</w:t>
+      </w:r>
+    </w:p>
+    <w:p>
+      <w:pPr>
+        <w:ind w:firstLine="708"/>
+        <w:jc w:val="center"/>
+      </w:pPr>
+      <w:r>
+        <w:rPr>
+          <w:noProof/>
+        </w:rPr>
+        <w:drawing>
+          <wp:inline distT="0" distB="0" distL="0" distR="0" wp14:anchorId="1DA09584" wp14:editId="25B05401">
+            <wp:extent cx="4143375" cy="1371600"/>
+            <wp:effectExtent l="0" t="0" r="9525" b="0"/>
+            <wp:docPr id="214" name="Imagem 214"/>
+            <wp:cNvGraphicFramePr>
+              <a:graphicFrameLocks xmlns:a="http://schemas.openxmlformats.org/drawingml/2006/main" noChangeAspect="1"/>
+            </wp:cNvGraphicFramePr>
+            <a:graphic xmlns:a="http://schemas.openxmlformats.org/drawingml/2006/main">
+              <a:graphicData uri="http://schemas.openxmlformats.org/drawingml/2006/picture">
+                <pic:pic xmlns:pic="http://schemas.openxmlformats.org/drawingml/2006/picture">
+                  <pic:nvPicPr>
+                    <pic:cNvPr id="1" name=""/>
+                    <pic:cNvPicPr/>
+                  </pic:nvPicPr>
+                  <pic:blipFill>
+                    <a:blip r:embed="rId213"/>
+                    <a:stretch>
+                      <a:fillRect/>
+                    </a:stretch>
+                  </pic:blipFill>
+                  <pic:spPr>
+                    <a:xfrm>
+                      <a:off x="0" y="0"/>
+                      <a:ext cx="4143375" cy="1371600"/>
+                    </a:xfrm>
+                    <a:prstGeom prst="rect">
+                      <a:avLst/>
+                    </a:prstGeom>
+                  </pic:spPr>
+                </pic:pic>
+              </a:graphicData>
+            </a:graphic>
+          </wp:inline>
+        </w:drawing>
+      </w:r>
+    </w:p>
+    <w:p>
+      <w:pPr>
+        <w:ind w:firstLine="708"/>
+        <w:jc w:val="both"/>
+      </w:pPr>
+      <w:r>
+        <w:t>Temos todo um curso de acompanhamento dedicado a eles, chamado Joining Data in PostgreSQL, para você aprimorar ainda mais suas habilidades no banco de dados!</w:t>
+      </w:r>
+    </w:p>
+    <w:p>
+      <w:pPr>
+        <w:ind w:firstLine="708"/>
+        <w:jc w:val="center"/>
+      </w:pPr>
+      <w:r>
+        <w:rPr>
+          <w:noProof/>
+        </w:rPr>
+        <w:drawing>
+          <wp:inline distT="0" distB="0" distL="0" distR="0" wp14:anchorId="0959285A" wp14:editId="651ED9B1">
+            <wp:extent cx="5400040" cy="2258060"/>
+            <wp:effectExtent l="0" t="0" r="0" b="8890"/>
+            <wp:docPr id="215" name="Imagem 215"/>
+            <wp:cNvGraphicFramePr>
+              <a:graphicFrameLocks xmlns:a="http://schemas.openxmlformats.org/drawingml/2006/main" noChangeAspect="1"/>
+            </wp:cNvGraphicFramePr>
+            <a:graphic xmlns:a="http://schemas.openxmlformats.org/drawingml/2006/main">
+              <a:graphicData uri="http://schemas.openxmlformats.org/drawingml/2006/picture">
+                <pic:pic xmlns:pic="http://schemas.openxmlformats.org/drawingml/2006/picture">
+                  <pic:nvPicPr>
+                    <pic:cNvPr id="1" name=""/>
+                    <pic:cNvPicPr/>
+                  </pic:nvPicPr>
+                  <pic:blipFill>
+                    <a:blip r:embed="rId214"/>
+                    <a:stretch>
+                      <a:fillRect/>
+                    </a:stretch>
+                  </pic:blipFill>
+                  <pic:spPr>
+                    <a:xfrm>
+                      <a:off x="0" y="0"/>
+                      <a:ext cx="5400040" cy="2258060"/>
+                    </a:xfrm>
+                    <a:prstGeom prst="rect">
+                      <a:avLst/>
+                    </a:prstGeom>
+                  </pic:spPr>
+                </pic:pic>
+              </a:graphicData>
+            </a:graphic>
+          </wp:inline>
+        </w:drawing>
+      </w:r>
       <w:bookmarkStart w:id="0" w:name="_GoBack"/>
       <w:bookmarkEnd w:id="0"/>
     </w:p>
@@ -9554,63 +12556,86 @@
     </w:p>
     <w:p>
       <w:pPr>
-        <w:jc w:val="both"/>
-      </w:pPr>
-    </w:p>
-    <w:p>
-      <w:pPr>
-        <w:jc w:val="both"/>
-      </w:pPr>
-    </w:p>
-    <w:p>
-      <w:pPr>
-        <w:jc w:val="center"/>
-      </w:pPr>
-    </w:p>
-    <w:p>
-      <w:pPr>
-        <w:jc w:val="both"/>
-      </w:pPr>
-    </w:p>
-    <w:p>
-      <w:pPr>
-        <w:jc w:val="both"/>
-      </w:pPr>
-    </w:p>
-    <w:p>
-      <w:pPr>
-        <w:jc w:val="both"/>
-      </w:pPr>
-    </w:p>
-    <w:p>
-      <w:pPr>
-        <w:jc w:val="center"/>
-      </w:pPr>
-    </w:p>
-    <w:p>
-      <w:pPr>
-        <w:jc w:val="both"/>
-      </w:pPr>
-    </w:p>
-    <w:p/>
-    <w:p>
-      <w:pPr>
-        <w:ind w:firstLine="360"/>
-        <w:jc w:val="center"/>
-      </w:pPr>
-    </w:p>
-    <w:p>
-      <w:pPr>
-        <w:ind w:firstLine="360"/>
-        <w:jc w:val="both"/>
-        <w:rPr>
-          <w:highlight w:val="green"/>
-        </w:rPr>
-      </w:pPr>
-    </w:p>
-    <w:p>
-      <w:pPr>
-        <w:ind w:firstLine="360"/>
+        <w:ind w:firstLine="708"/>
+        <w:jc w:val="both"/>
+      </w:pPr>
+    </w:p>
+    <w:p>
+      <w:pPr>
+        <w:ind w:firstLine="708"/>
+        <w:jc w:val="both"/>
+      </w:pPr>
+    </w:p>
+    <w:p>
+      <w:pPr>
+        <w:ind w:firstLine="708"/>
+        <w:jc w:val="both"/>
+      </w:pPr>
+    </w:p>
+    <w:p>
+      <w:pPr>
+        <w:ind w:firstLine="708"/>
+        <w:jc w:val="both"/>
+      </w:pPr>
+    </w:p>
+    <w:p>
+      <w:pPr>
+        <w:jc w:val="both"/>
+      </w:pPr>
+      <w:r>
+        <w:tab/>
+      </w:r>
+    </w:p>
+    <w:p>
+      <w:pPr>
+        <w:jc w:val="both"/>
+      </w:pPr>
+    </w:p>
+    <w:p>
+      <w:pPr>
+        <w:jc w:val="both"/>
+      </w:pPr>
+      <w:r>
+        <w:tab/>
+      </w:r>
+    </w:p>
+    <w:p>
+      <w:pPr>
+        <w:jc w:val="both"/>
+      </w:pPr>
+    </w:p>
+    <w:p>
+      <w:pPr>
+        <w:jc w:val="both"/>
+      </w:pPr>
+    </w:p>
+    <w:p>
+      <w:pPr>
+        <w:jc w:val="both"/>
+      </w:pPr>
+    </w:p>
+    <w:p>
+      <w:pPr>
+        <w:jc w:val="center"/>
+      </w:pPr>
+    </w:p>
+    <w:p>
+      <w:pPr>
+        <w:jc w:val="both"/>
+      </w:pPr>
+    </w:p>
+    <w:p>
+      <w:pPr>
+        <w:jc w:val="both"/>
+      </w:pPr>
+    </w:p>
+    <w:p>
+      <w:pPr>
+        <w:jc w:val="both"/>
+      </w:pPr>
+    </w:p>
+    <w:p>
+      <w:pPr>
         <w:jc w:val="both"/>
         <w:rPr>
           <w:highlight w:val="green"/>

</xml_diff>